<commit_message>
introduçao ao banco de dados
</commit_message>
<xml_diff>
--- a/Monografia/TCC  03.10.docx
+++ b/Monografia/TCC  03.10.docx
@@ -1,6 +1,6 @@
 
 <file path=word/document.xml><?xml version="1.0" encoding="utf-8"?>
-<w:document xmlns:wpc="http://schemas.microsoft.com/office/word/2010/wordprocessingCanvas" xmlns:cx="http://schemas.microsoft.com/office/drawing/2014/chartex" xmlns:cx1="http://schemas.microsoft.com/office/drawing/2015/9/8/chartex" xmlns:cx2="http://schemas.microsoft.com/office/drawing/2015/10/21/chartex" xmlns:cx3="http://schemas.microsoft.com/office/drawing/2016/5/9/chartex" xmlns:cx4="http://schemas.microsoft.com/office/drawing/2016/5/10/chartex" xmlns:cx5="http://schemas.microsoft.com/office/drawing/2016/5/11/chartex" xmlns:cx6="http://schemas.microsoft.com/office/drawing/2016/5/12/chartex" xmlns:cx7="http://schemas.microsoft.com/office/drawing/2016/5/13/chartex" xmlns:cx8="http://schemas.microsoft.com/office/drawing/2016/5/14/chartex" xmlns:mc="http://schemas.openxmlformats.org/markup-compatibility/2006" xmlns:aink="http://schemas.microsoft.com/office/drawing/2016/ink" xmlns:am3d="http://schemas.microsoft.com/office/drawing/2017/model3d" xmlns:o="urn:schemas-microsoft-com:office:office" xmlns:oel="http://schemas.microsoft.com/office/2019/extlst" xmlns:r="http://schemas.openxmlformats.org/officeDocument/2006/relationships" xmlns:m="http://schemas.openxmlformats.org/officeDocument/2006/math" xmlns:v="urn:schemas-microsoft-com:vml" xmlns:wp14="http://schemas.microsoft.com/office/word/2010/wordprocessingDrawing" xmlns:wp="http://schemas.openxmlformats.org/drawingml/2006/wordprocessingDrawing" xmlns:w10="urn:schemas-microsoft-com:office:word" xmlns:w="http://schemas.openxmlformats.org/wordprocessingml/2006/main" xmlns:w14="http://schemas.microsoft.com/office/word/2010/wordml" xmlns:w15="http://schemas.microsoft.com/office/word/2012/wordml" xmlns:w16cex="http://schemas.microsoft.com/office/word/2018/wordml/cex" xmlns:w16cid="http://schemas.microsoft.com/office/word/2016/wordml/cid" xmlns:w16="http://schemas.microsoft.com/office/word/2018/wordml" xmlns:w16sdtdh="http://schemas.microsoft.com/office/word/2020/wordml/sdtdatahash" xmlns:w16se="http://schemas.microsoft.com/office/word/2015/wordml/symex" xmlns:wpg="http://schemas.microsoft.com/office/word/2010/wordprocessingGroup" xmlns:wpi="http://schemas.microsoft.com/office/word/2010/wordprocessingInk" xmlns:wne="http://schemas.microsoft.com/office/word/2006/wordml" xmlns:wps="http://schemas.microsoft.com/office/word/2010/wordprocessingShape" mc:Ignorable="w14 w15 w16se w16cid w16 w16cex w16sdtdh wp14">
+<w:document xmlns:wpc="http://schemas.microsoft.com/office/word/2010/wordprocessingCanvas" xmlns:cx="http://schemas.microsoft.com/office/drawing/2014/chartex" xmlns:mc="http://schemas.openxmlformats.org/markup-compatibility/2006" xmlns:o="urn:schemas-microsoft-com:office:office" xmlns:r="http://schemas.openxmlformats.org/officeDocument/2006/relationships" xmlns:m="http://schemas.openxmlformats.org/officeDocument/2006/math" xmlns:v="urn:schemas-microsoft-com:vml" xmlns:wp14="http://schemas.microsoft.com/office/word/2010/wordprocessingDrawing" xmlns:wp="http://schemas.openxmlformats.org/drawingml/2006/wordprocessingDrawing" xmlns:w10="urn:schemas-microsoft-com:office:word" xmlns:w="http://schemas.openxmlformats.org/wordprocessingml/2006/main" xmlns:w14="http://schemas.microsoft.com/office/word/2010/wordml" xmlns:w15="http://schemas.microsoft.com/office/word/2012/wordml" xmlns:w16se="http://schemas.microsoft.com/office/word/2015/wordml/symex" xmlns:wpg="http://schemas.microsoft.com/office/word/2010/wordprocessingGroup" xmlns:wpi="http://schemas.microsoft.com/office/word/2010/wordprocessingInk" xmlns:wne="http://schemas.microsoft.com/office/word/2006/wordml" xmlns:wps="http://schemas.microsoft.com/office/word/2010/wordprocessingShape" mc:Ignorable="w14 w15 w16se wp14">
   <w:body>
     <w:p>
       <w:pPr>
@@ -1771,7 +1771,6 @@
           <w:sz w:val="28"/>
           <w:szCs w:val="28"/>
         </w:rPr>
-        <w:lastRenderedPageBreak/>
         <w:t>ABSTRACT</w:t>
       </w:r>
     </w:p>
@@ -1997,11 +1996,19 @@
           <w:sz w:val="28"/>
           <w:szCs w:val="28"/>
         </w:rPr>
+        <w:lastRenderedPageBreak/>
         <w:t>SUMÁRIO</w:t>
       </w:r>
     </w:p>
     <w:sdt>
       <w:sdtPr>
+        <w:rPr>
+          <w:rFonts w:ascii="Arial" w:eastAsiaTheme="minorHAnsi" w:hAnsi="Arial" w:cstheme="minorBidi"/>
+          <w:color w:val="auto"/>
+          <w:sz w:val="24"/>
+          <w:szCs w:val="22"/>
+          <w:lang w:eastAsia="en-US"/>
+        </w:rPr>
         <w:id w:val="971561282"/>
         <w:docPartObj>
           <w:docPartGallery w:val="Table of Contents"/>
@@ -2010,13 +2017,8 @@
       </w:sdtPr>
       <w:sdtEndPr>
         <w:rPr>
-          <w:rFonts w:ascii="Arial" w:eastAsiaTheme="minorHAnsi" w:hAnsi="Arial" w:cstheme="minorBidi"/>
-          <w:b/>
-          <w:bCs/>
-          <w:color w:val="auto"/>
-          <w:sz w:val="24"/>
-          <w:szCs w:val="22"/>
-          <w:lang w:eastAsia="en-US"/>
+          <w:b/>
+          <w:bCs/>
         </w:rPr>
       </w:sdtEndPr>
       <w:sdtContent>
@@ -4632,6 +4634,7 @@
       </w:pPr>
       <w:bookmarkStart w:id="0" w:name="_Toc115646368"/>
       <w:r>
+        <w:lastRenderedPageBreak/>
         <w:t xml:space="preserve">1 </w:t>
       </w:r>
       <w:r>
@@ -5118,6 +5121,11 @@
       <w:bookmarkEnd w:id="1"/>
     </w:p>
     <w:p>
+      <w:r>
+        <w:t xml:space="preserve">Neste trabalho de conclusão de curso </w:t>
+      </w:r>
+    </w:p>
+    <w:p>
       <w:pPr>
         <w:pStyle w:val="Ttulo1"/>
       </w:pPr>
@@ -5135,7 +5143,11 @@
         <w:t>O HTML (Linguagem de Marcação de Hipertexto), originou-se em 1991, pelo então considerado pai da internet Tim Berners-Lee, na Suíça.</w:t>
       </w:r>
       <w:r>
-        <w:t xml:space="preserve"> De acordo com o autor CJ Costa (2007). A linguagem HTML é construí</w:t>
+        <w:t xml:space="preserve"> De acordo com o </w:t>
+      </w:r>
+      <w:r>
+        <w:lastRenderedPageBreak/>
+        <w:t>autor CJ Costa (2007). A linguagem HTML é construí</w:t>
       </w:r>
       <w:r>
         <w:t xml:space="preserve">da por textos e códigos especiais chamadas marcas ou </w:t>
@@ -5544,7 +5556,15 @@
           <w:sz w:val="20"/>
           <w:szCs w:val="20"/>
         </w:rPr>
-        <w:t>Não demorou muito para as pessoas perceberem que essa abordagem não funcionaria no futuro porque ela era fundamentalmente limitante. Em vez de tentar disponibilizar um documento monolítico aos navegadores web, fazia muito mais sentido dar aos navegadores os blocos de construção do conteúdo em si e, então, deixar que o navegador cuidasse de juntar tudo. Esse princípio é conhecido como separação de interesses (</w:t>
+        <w:t xml:space="preserve">Não demorou muito para as pessoas perceberem que essa abordagem não funcionaria no futuro porque ela era </w:t>
+      </w:r>
+      <w:r>
+        <w:rPr>
+          <w:sz w:val="20"/>
+          <w:szCs w:val="20"/>
+        </w:rPr>
+        <w:lastRenderedPageBreak/>
+        <w:t>fundamentalmente limitante. Em vez de tentar disponibilizar um documento monolítico aos navegadores web, fazia muito mais sentido dar aos navegadores os blocos de construção do conteúdo em si e, então, deixar que o navegador cuidasse de juntar tudo. Esse princípio é conhecido como separação de interesses (</w:t>
       </w:r>
       <w:proofErr w:type="spellStart"/>
       <w:r>
@@ -6022,6 +6042,7 @@
       </w:pPr>
       <w:bookmarkStart w:id="4" w:name="_Toc115646372"/>
       <w:r>
+        <w:lastRenderedPageBreak/>
         <w:t>2.3 BOOTSTRAP</w:t>
       </w:r>
       <w:bookmarkEnd w:id="4"/>
@@ -6995,6 +7016,7 @@
         <w:t xml:space="preserve"> </w:t>
       </w:r>
       <w:r>
+        <w:lastRenderedPageBreak/>
         <w:t xml:space="preserve">páginas </w:t>
       </w:r>
       <w:r>
@@ -7437,7 +7459,15 @@
       </w:r>
       <w:proofErr w:type="spellEnd"/>
       <w:r>
-        <w:t xml:space="preserve"> e Zeev </w:t>
+        <w:t xml:space="preserve"> e </w:t>
+      </w:r>
+      <w:proofErr w:type="spellStart"/>
+      <w:r>
+        <w:t>Zeev</w:t>
+      </w:r>
+      <w:proofErr w:type="spellEnd"/>
+      <w:r>
+        <w:t xml:space="preserve"> </w:t>
       </w:r>
       <w:proofErr w:type="spellStart"/>
       <w:r>
@@ -7512,7 +7542,11 @@
         <w:t xml:space="preserve"> que </w:t>
       </w:r>
       <w:r>
-        <w:t>ocasionou no interesse</w:t>
+        <w:t xml:space="preserve">ocasionou no </w:t>
+      </w:r>
+      <w:r>
+        <w:lastRenderedPageBreak/>
+        <w:t>interesse</w:t>
       </w:r>
       <w:r>
         <w:t xml:space="preserve"> de diversos</w:t>
@@ -7527,10 +7561,18 @@
         <w:t xml:space="preserve"> PH</w:t>
       </w:r>
       <w:r>
-        <w:t xml:space="preserve">P. Lançado em 2000 e desenvolvido por Zeev e </w:t>
+        <w:t xml:space="preserve">P. Lançado em 2000 e desenvolvido por </w:t>
       </w:r>
       <w:proofErr w:type="spellStart"/>
       <w:r>
+        <w:t>Zeev</w:t>
+      </w:r>
+      <w:proofErr w:type="spellEnd"/>
+      <w:r>
+        <w:t xml:space="preserve"> e </w:t>
+      </w:r>
+      <w:proofErr w:type="spellStart"/>
+      <w:r>
         <w:t>Andi</w:t>
       </w:r>
       <w:proofErr w:type="spellEnd"/>
@@ -7666,6 +7708,7 @@
       <w:r>
         <w:t xml:space="preserve">Um programa PHP possui regras de escrita assim como outras linguagem, para se iniciar um código PHP, deve-se utilizar </w:t>
       </w:r>
+      <w:proofErr w:type="gramStart"/>
       <w:r>
         <w:rPr>
           <w:i/>
@@ -7682,6 +7725,7 @@
         <w:t>php</w:t>
       </w:r>
       <w:proofErr w:type="spellEnd"/>
+      <w:proofErr w:type="gramEnd"/>
       <w:r>
         <w:rPr>
           <w:i/>
@@ -7690,26 +7734,14 @@
         <w:t xml:space="preserve"> </w:t>
       </w:r>
       <w:r>
-        <w:t xml:space="preserve">no início do código </w:t>
-      </w:r>
-      <w:proofErr w:type="gramStart"/>
-      <w:r>
-        <w:t xml:space="preserve">e </w:t>
+        <w:t xml:space="preserve">no início do código e </w:t>
       </w:r>
       <w:r>
         <w:rPr>
           <w:i/>
           <w:iCs/>
         </w:rPr>
-        <w:t>?</w:t>
-      </w:r>
-      <w:proofErr w:type="gramEnd"/>
-      <w:r>
-        <w:rPr>
-          <w:i/>
-          <w:iCs/>
-        </w:rPr>
-        <w:t>&gt;</w:t>
+        <w:t>?&gt;</w:t>
       </w:r>
       <w:r>
         <w:rPr>
@@ -7824,6 +7856,7 @@
       <w:r>
         <w:rPr>
           <w:noProof/>
+          <w:lang w:eastAsia="pt-BR"/>
         </w:rPr>
         <w:drawing>
           <wp:inline distT="0" distB="0" distL="0" distR="0" wp14:anchorId="30AA8BCD" wp14:editId="7F6E0E04">
@@ -7879,6 +7912,7 @@
           <w:sz w:val="20"/>
           <w:szCs w:val="20"/>
         </w:rPr>
+        <w:lastRenderedPageBreak/>
         <w:t>Fonte: Autoria própria, 2022.</w:t>
       </w:r>
     </w:p>
@@ -8135,6 +8169,7 @@
       <w:r>
         <w:rPr>
           <w:noProof/>
+          <w:lang w:eastAsia="pt-BR"/>
         </w:rPr>
         <w:drawing>
           <wp:inline distT="0" distB="0" distL="0" distR="0" wp14:anchorId="2023206E" wp14:editId="2ED0C409">
@@ -8296,6 +8331,7 @@
           <w:sz w:val="20"/>
           <w:szCs w:val="20"/>
         </w:rPr>
+        <w:lastRenderedPageBreak/>
         <w:t xml:space="preserve">Figura </w:t>
       </w:r>
       <w:r>
@@ -8373,6 +8409,7 @@
       <w:r>
         <w:rPr>
           <w:noProof/>
+          <w:lang w:eastAsia="pt-BR"/>
         </w:rPr>
         <w:drawing>
           <wp:inline distT="0" distB="0" distL="0" distR="0" wp14:anchorId="5614FC90" wp14:editId="2E4886E5">
@@ -8642,6 +8679,7 @@
     </w:p>
     <w:p>
       <w:r>
+        <w:lastRenderedPageBreak/>
         <w:tab/>
       </w:r>
       <w:r>
@@ -8725,7 +8763,23 @@
           <w:i/>
           <w:iCs/>
         </w:rPr>
-        <w:t xml:space="preserve"> PHP Model </w:t>
+        <w:t xml:space="preserve"> PHP </w:t>
+      </w:r>
+      <w:proofErr w:type="spellStart"/>
+      <w:r>
+        <w:rPr>
+          <w:i/>
+          <w:iCs/>
+        </w:rPr>
+        <w:t>Model</w:t>
+      </w:r>
+      <w:proofErr w:type="spellEnd"/>
+      <w:r>
+        <w:rPr>
+          <w:i/>
+          <w:iCs/>
+        </w:rPr>
+        <w:t xml:space="preserve"> </w:t>
       </w:r>
       <w:proofErr w:type="spellStart"/>
       <w:r>
@@ -9062,6 +9116,7 @@
           <w:sz w:val="20"/>
           <w:szCs w:val="20"/>
         </w:rPr>
+        <w:lastRenderedPageBreak/>
         <w:t xml:space="preserve"> </w:t>
       </w:r>
       <w:r>
@@ -9280,7 +9335,15 @@
         <w:t>app</w:t>
       </w:r>
       <w:r>
-        <w:t>: é justamente a pasta da aplicação. Nesta pasta se encontra os models e a subpasta Http/</w:t>
+        <w:t xml:space="preserve">: é justamente a pasta da aplicação. Nesta pasta se encontra os models e a subpasta </w:t>
+      </w:r>
+      <w:proofErr w:type="spellStart"/>
+      <w:r>
+        <w:t>Http</w:t>
+      </w:r>
+      <w:proofErr w:type="spellEnd"/>
+      <w:r>
+        <w:t>/</w:t>
       </w:r>
       <w:proofErr w:type="spellStart"/>
       <w:r>
@@ -9447,6 +9510,7 @@
     </w:p>
     <w:p>
       <w:r>
+        <w:lastRenderedPageBreak/>
         <w:t>•</w:t>
       </w:r>
       <w:r>
@@ -9740,6 +9804,7 @@
     </w:p>
     <w:p>
       <w:r>
+        <w:lastRenderedPageBreak/>
         <w:t>•</w:t>
       </w:r>
       <w:r>
@@ -10251,6 +10316,7 @@
           <w:i/>
           <w:iCs/>
         </w:rPr>
+        <w:lastRenderedPageBreak/>
         <w:t>Model</w:t>
       </w:r>
       <w:r>
@@ -10431,12 +10497,6 @@
           <w:iCs/>
           <w:szCs w:val="24"/>
         </w:rPr>
-        <w:t>, models</w:t>
-      </w:r>
-      <w:r>
-        <w:rPr>
-          <w:szCs w:val="24"/>
-        </w:rPr>
         <w:t xml:space="preserve">, </w:t>
       </w:r>
       <w:proofErr w:type="spellStart"/>
@@ -10446,20 +10506,14 @@
           <w:iCs/>
           <w:szCs w:val="24"/>
         </w:rPr>
-        <w:t>views</w:t>
+        <w:t>models</w:t>
       </w:r>
       <w:proofErr w:type="spellEnd"/>
       <w:r>
         <w:rPr>
           <w:szCs w:val="24"/>
         </w:rPr>
-        <w:t>,</w:t>
-      </w:r>
-      <w:r>
-        <w:rPr>
-          <w:szCs w:val="24"/>
-        </w:rPr>
-        <w:t xml:space="preserve"> </w:t>
+        <w:t xml:space="preserve">, </w:t>
       </w:r>
       <w:proofErr w:type="spellStart"/>
       <w:r>
@@ -10468,62 +10522,44 @@
           <w:iCs/>
           <w:szCs w:val="24"/>
         </w:rPr>
-        <w:t>controllers</w:t>
+        <w:t>views</w:t>
       </w:r>
       <w:proofErr w:type="spellEnd"/>
+      <w:r>
+        <w:rPr>
+          <w:szCs w:val="24"/>
+        </w:rPr>
+        <w:t>,</w:t>
+      </w:r>
+      <w:r>
+        <w:rPr>
+          <w:szCs w:val="24"/>
+        </w:rPr>
+        <w:t xml:space="preserve"> </w:t>
+      </w:r>
+      <w:proofErr w:type="spellStart"/>
       <w:r>
         <w:rPr>
           <w:i/>
           <w:iCs/>
           <w:szCs w:val="24"/>
         </w:rPr>
-        <w:t xml:space="preserve"> </w:t>
-      </w:r>
-      <w:r>
-        <w:rPr>
-          <w:szCs w:val="24"/>
-        </w:rPr>
-        <w:t xml:space="preserve">e </w:t>
-      </w:r>
-      <w:proofErr w:type="spellStart"/>
+        <w:t>controllers</w:t>
+      </w:r>
+      <w:proofErr w:type="spellEnd"/>
       <w:r>
         <w:rPr>
           <w:i/>
           <w:iCs/>
           <w:szCs w:val="24"/>
         </w:rPr>
-        <w:t>migrations</w:t>
-      </w:r>
-      <w:proofErr w:type="spellEnd"/>
+        <w:t xml:space="preserve"> </w:t>
+      </w:r>
       <w:r>
         <w:rPr>
           <w:szCs w:val="24"/>
         </w:rPr>
-        <w:t>. As figuras</w:t>
-      </w:r>
-      <w:r>
-        <w:rPr>
-          <w:szCs w:val="24"/>
-        </w:rPr>
-        <w:t xml:space="preserve"> 13 e 14 apresentam a saída para o usuário fazendo uso</w:t>
-      </w:r>
-      <w:r>
-        <w:rPr>
-          <w:szCs w:val="24"/>
-        </w:rPr>
-        <w:t xml:space="preserve"> </w:t>
-      </w:r>
-      <w:r>
-        <w:rPr>
-          <w:szCs w:val="24"/>
-        </w:rPr>
-        <w:t>de</w:t>
-      </w:r>
-      <w:r>
-        <w:rPr>
-          <w:szCs w:val="24"/>
-        </w:rPr>
-        <w:t xml:space="preserve"> </w:t>
+        <w:t xml:space="preserve">e </w:t>
       </w:r>
       <w:proofErr w:type="spellStart"/>
       <w:r>
@@ -10532,6 +10568,46 @@
           <w:iCs/>
           <w:szCs w:val="24"/>
         </w:rPr>
+        <w:t>migrations</w:t>
+      </w:r>
+      <w:proofErr w:type="spellEnd"/>
+      <w:r>
+        <w:rPr>
+          <w:szCs w:val="24"/>
+        </w:rPr>
+        <w:t>. As figuras</w:t>
+      </w:r>
+      <w:r>
+        <w:rPr>
+          <w:szCs w:val="24"/>
+        </w:rPr>
+        <w:t xml:space="preserve"> 13 e 14 apresentam a saída para o usuário fazendo uso</w:t>
+      </w:r>
+      <w:r>
+        <w:rPr>
+          <w:szCs w:val="24"/>
+        </w:rPr>
+        <w:t xml:space="preserve"> </w:t>
+      </w:r>
+      <w:r>
+        <w:rPr>
+          <w:szCs w:val="24"/>
+        </w:rPr>
+        <w:t>de</w:t>
+      </w:r>
+      <w:r>
+        <w:rPr>
+          <w:szCs w:val="24"/>
+        </w:rPr>
+        <w:t xml:space="preserve"> </w:t>
+      </w:r>
+      <w:proofErr w:type="spellStart"/>
+      <w:r>
+        <w:rPr>
+          <w:i/>
+          <w:iCs/>
+          <w:szCs w:val="24"/>
+        </w:rPr>
         <w:t>bootstrap</w:t>
       </w:r>
       <w:proofErr w:type="spellEnd"/>
@@ -10584,6 +10660,7 @@
           <w:sz w:val="20"/>
           <w:szCs w:val="20"/>
         </w:rPr>
+        <w:lastRenderedPageBreak/>
         <w:t xml:space="preserve">Figura </w:t>
       </w:r>
       <w:r>
@@ -10787,6 +10864,7 @@
           <w:sz w:val="20"/>
           <w:szCs w:val="20"/>
         </w:rPr>
+        <w:lastRenderedPageBreak/>
         <w:t xml:space="preserve">Figura </w:t>
       </w:r>
       <w:r>
@@ -10973,6 +11051,7 @@
           <w:sz w:val="20"/>
           <w:szCs w:val="20"/>
         </w:rPr>
+        <w:lastRenderedPageBreak/>
         <w:t xml:space="preserve">Figura </w:t>
       </w:r>
       <w:r>
@@ -11567,6 +11646,7 @@
           <w:sz w:val="20"/>
           <w:szCs w:val="20"/>
         </w:rPr>
+        <w:lastRenderedPageBreak/>
         <w:t xml:space="preserve">Figura </w:t>
       </w:r>
       <w:r>
@@ -11971,6 +12051,7 @@
           <w:sz w:val="20"/>
           <w:szCs w:val="20"/>
         </w:rPr>
+        <w:lastRenderedPageBreak/>
         <w:t xml:space="preserve">Figura </w:t>
       </w:r>
       <w:r>
@@ -12295,6 +12376,14 @@
     </w:p>
     <w:p>
       <w:pPr>
+        <w:rPr>
+          <w:sz w:val="20"/>
+          <w:szCs w:val="20"/>
+        </w:rPr>
+      </w:pPr>
+    </w:p>
+    <w:p>
+      <w:pPr>
         <w:pStyle w:val="Ttulo1"/>
         <w:rPr>
           <w:rFonts w:cs="Arial"/>
@@ -12305,6 +12394,7 @@
         <w:rPr>
           <w:rFonts w:cs="Arial"/>
         </w:rPr>
+        <w:lastRenderedPageBreak/>
         <w:t>2</w:t>
       </w:r>
       <w:r>
@@ -12334,17 +12424,116 @@
       <w:bookmarkEnd w:id="8"/>
     </w:p>
     <w:p>
+      <w:r>
+        <w:t xml:space="preserve">O banco de dados </w:t>
+      </w:r>
+      <w:r>
+        <w:t>foi criado com o fito de armazenar e salvar informações e registros, sejam funcionais ou não funcionais. O banco de dados consegue fazer ligação com diversas linguagens de programação tornando-o mais prático.</w:t>
+      </w:r>
+      <w:r>
+        <w:t xml:space="preserve"> </w:t>
+      </w:r>
+      <w:r>
+        <w:t>A estrutura do banco de dados consiste em tabelas relacionadas entre si</w:t>
+      </w:r>
+      <w:r>
+        <w:t>,</w:t>
+      </w:r>
+      <w:r>
+        <w:t xml:space="preserve"> através de c</w:t>
+      </w:r>
+      <w:r>
+        <w:t>haves primarias ou estrangeiras</w:t>
+      </w:r>
+      <w:r>
+        <w:t>.</w:t>
+      </w:r>
+      <w:r>
+        <w:t xml:space="preserve"> </w:t>
+      </w:r>
+      <w:r>
+        <w:rPr>
+          <w:szCs w:val="24"/>
+        </w:rPr>
+        <w:t xml:space="preserve">Para </w:t>
+      </w:r>
+      <w:r>
+        <w:rPr>
+          <w:rFonts w:cs="Arial"/>
+          <w:color w:val="222222"/>
+          <w:szCs w:val="24"/>
+          <w:shd w:val="clear" w:color="auto" w:fill="FFFFFF"/>
+        </w:rPr>
+        <w:t>Christopher J</w:t>
+      </w:r>
+      <w:r>
+        <w:rPr>
+          <w:rFonts w:cs="Arial"/>
+          <w:color w:val="222222"/>
+          <w:szCs w:val="24"/>
+          <w:shd w:val="clear" w:color="auto" w:fill="FFFFFF"/>
+        </w:rPr>
+        <w:t xml:space="preserve">, </w:t>
+      </w:r>
+      <w:r>
+        <w:rPr>
+          <w:szCs w:val="24"/>
+        </w:rPr>
+        <w:t>(</w:t>
+      </w:r>
+      <w:r>
+        <w:rPr>
+          <w:rFonts w:cs="Arial"/>
+          <w:color w:val="222222"/>
+          <w:szCs w:val="24"/>
+          <w:shd w:val="clear" w:color="auto" w:fill="FFFFFF"/>
+        </w:rPr>
+        <w:t>2004</w:t>
+      </w:r>
+      <w:r>
+        <w:rPr>
+          <w:szCs w:val="24"/>
+        </w:rPr>
+        <w:t>)</w:t>
+      </w:r>
+      <w:r>
+        <w:rPr>
+          <w:szCs w:val="24"/>
+        </w:rPr>
+        <w:t xml:space="preserve"> o</w:t>
+      </w:r>
+      <w:r>
+        <w:t xml:space="preserve"> banco de dados pode ser considerado um armário eletrônico de arquivamento, ou seja, é um sistema para </w:t>
+      </w:r>
+      <w:r>
+        <w:t>armazenar informações.</w:t>
+      </w:r>
+    </w:p>
+    <w:p>
+      <w:r>
+        <w:t xml:space="preserve">Os usuários de um sistema podem </w:t>
+      </w:r>
+      <w:r>
+        <w:t xml:space="preserve">executar, salvar e visualizar requisitos salvos no banco de dados. </w:t>
+      </w:r>
+    </w:p>
+    <w:p>
+      <w:bookmarkStart w:id="9" w:name="_GoBack"/>
+      <w:bookmarkEnd w:id="9"/>
+    </w:p>
+    <w:p>
       <w:pPr>
         <w:pStyle w:val="Ttulo1"/>
         <w:rPr>
           <w:rFonts w:cs="Arial"/>
         </w:rPr>
       </w:pPr>
-      <w:bookmarkStart w:id="9" w:name="_Toc115646377"/>
-      <w:r>
-        <w:rPr>
-          <w:rFonts w:cs="Arial"/>
-        </w:rPr>
+      <w:bookmarkStart w:id="10" w:name="_Toc115646377"/>
+      <w:r>
+        <w:rPr>
+          <w:rFonts w:cs="Arial"/>
+        </w:rPr>
+        <w:lastRenderedPageBreak/>
         <w:t>2.</w:t>
       </w:r>
       <w:r>
@@ -12359,7 +12548,7 @@
         </w:rPr>
         <w:t>.1 Abordagem Relacional</w:t>
       </w:r>
-      <w:bookmarkEnd w:id="9"/>
+      <w:bookmarkEnd w:id="10"/>
     </w:p>
     <w:p>
       <w:pPr>
@@ -12368,7 +12557,7 @@
           <w:rFonts w:cs="Arial"/>
         </w:rPr>
       </w:pPr>
-      <w:bookmarkStart w:id="10" w:name="_Toc115646378"/>
+      <w:bookmarkStart w:id="11" w:name="_Toc115646378"/>
       <w:r>
         <w:rPr>
           <w:rFonts w:cs="Arial"/>
@@ -12387,7 +12576,7 @@
         </w:rPr>
         <w:t>.2 Normalização</w:t>
       </w:r>
-      <w:bookmarkEnd w:id="10"/>
+      <w:bookmarkEnd w:id="11"/>
     </w:p>
     <w:p>
       <w:pPr>
@@ -12396,7 +12585,7 @@
           <w:rFonts w:cs="Arial"/>
         </w:rPr>
       </w:pPr>
-      <w:bookmarkStart w:id="11" w:name="_Toc115646379"/>
+      <w:bookmarkStart w:id="12" w:name="_Toc115646379"/>
       <w:r>
         <w:rPr>
           <w:rFonts w:cs="Arial"/>
@@ -12415,7 +12604,7 @@
         </w:rPr>
         <w:t>.3 Dicionário de Dados</w:t>
       </w:r>
-      <w:bookmarkEnd w:id="11"/>
+      <w:bookmarkEnd w:id="12"/>
     </w:p>
     <w:p>
       <w:pPr>
@@ -12424,7 +12613,7 @@
           <w:rFonts w:cs="Arial"/>
         </w:rPr>
       </w:pPr>
-      <w:bookmarkStart w:id="12" w:name="_Toc115646380"/>
+      <w:bookmarkStart w:id="13" w:name="_Toc115646380"/>
       <w:r>
         <w:rPr>
           <w:rFonts w:cs="Arial"/>
@@ -12443,7 +12632,7 @@
         </w:rPr>
         <w:t xml:space="preserve"> UML</w:t>
       </w:r>
-      <w:bookmarkEnd w:id="12"/>
+      <w:bookmarkEnd w:id="13"/>
     </w:p>
     <w:p>
       <w:pPr>
@@ -12452,7 +12641,7 @@
           <w:rFonts w:cs="Arial"/>
         </w:rPr>
       </w:pPr>
-      <w:bookmarkStart w:id="13" w:name="_Toc115646381"/>
+      <w:bookmarkStart w:id="14" w:name="_Toc115646381"/>
       <w:r>
         <w:rPr>
           <w:rFonts w:cs="Arial"/>
@@ -12471,7 +12660,7 @@
         </w:rPr>
         <w:t>.1 Levantamento de Requisitos</w:t>
       </w:r>
-      <w:bookmarkEnd w:id="13"/>
+      <w:bookmarkEnd w:id="14"/>
     </w:p>
     <w:p>
       <w:pPr>
@@ -12480,7 +12669,7 @@
           <w:rFonts w:cs="Arial"/>
         </w:rPr>
       </w:pPr>
-      <w:bookmarkStart w:id="14" w:name="_Toc115646382"/>
+      <w:bookmarkStart w:id="15" w:name="_Toc115646382"/>
       <w:r>
         <w:rPr>
           <w:rFonts w:cs="Arial"/>
@@ -12499,7 +12688,7 @@
         </w:rPr>
         <w:t>.2 Diagrama de Casos de Uso</w:t>
       </w:r>
-      <w:bookmarkEnd w:id="14"/>
+      <w:bookmarkEnd w:id="15"/>
     </w:p>
     <w:p>
       <w:pPr>
@@ -12508,7 +12697,7 @@
           <w:rFonts w:cs="Arial"/>
         </w:rPr>
       </w:pPr>
-      <w:bookmarkStart w:id="15" w:name="_Toc115646383"/>
+      <w:bookmarkStart w:id="16" w:name="_Toc115646383"/>
       <w:r>
         <w:rPr>
           <w:rFonts w:cs="Arial"/>
@@ -12527,7 +12716,7 @@
         </w:rPr>
         <w:t>.3 Diagrama de Atividades</w:t>
       </w:r>
-      <w:bookmarkEnd w:id="15"/>
+      <w:bookmarkEnd w:id="16"/>
     </w:p>
     <w:p>
       <w:pPr>
@@ -12536,7 +12725,7 @@
           <w:rFonts w:cs="Arial"/>
         </w:rPr>
       </w:pPr>
-      <w:bookmarkStart w:id="16" w:name="_Toc115646384"/>
+      <w:bookmarkStart w:id="17" w:name="_Toc115646384"/>
       <w:r>
         <w:rPr>
           <w:rFonts w:cs="Arial"/>
@@ -12555,7 +12744,7 @@
         </w:rPr>
         <w:t>.4 Diagrama de Classes</w:t>
       </w:r>
-      <w:bookmarkEnd w:id="16"/>
+      <w:bookmarkEnd w:id="17"/>
     </w:p>
     <w:p>
       <w:pPr>
@@ -12564,7 +12753,7 @@
           <w:rFonts w:cs="Arial"/>
         </w:rPr>
       </w:pPr>
-      <w:bookmarkStart w:id="17" w:name="_Toc115646385"/>
+      <w:bookmarkStart w:id="18" w:name="_Toc115646385"/>
       <w:r>
         <w:rPr>
           <w:rFonts w:cs="Arial"/>
@@ -12583,7 +12772,7 @@
         </w:rPr>
         <w:t>.5 Diagrama de Sequência</w:t>
       </w:r>
-      <w:bookmarkEnd w:id="17"/>
+      <w:bookmarkEnd w:id="18"/>
     </w:p>
     <w:p>
       <w:pPr>
@@ -12592,74 +12781,74 @@
           <w:rFonts w:cs="Arial"/>
         </w:rPr>
       </w:pPr>
-      <w:bookmarkStart w:id="18" w:name="_Toc115646386"/>
+      <w:bookmarkStart w:id="19" w:name="_Toc115646386"/>
       <w:r>
         <w:rPr>
           <w:rFonts w:cs="Arial"/>
         </w:rPr>
         <w:t>3 DESENVOLVIMENTO</w:t>
       </w:r>
-      <w:bookmarkEnd w:id="18"/>
+      <w:bookmarkEnd w:id="19"/>
     </w:p>
     <w:p>
       <w:pPr>
         <w:pStyle w:val="Ttulo1"/>
       </w:pPr>
-      <w:bookmarkStart w:id="19" w:name="_Toc115646387"/>
+      <w:bookmarkStart w:id="20" w:name="_Toc115646387"/>
       <w:r>
         <w:t>3.1 Diagrama de Casos de Uso</w:t>
       </w:r>
-      <w:bookmarkEnd w:id="19"/>
+      <w:bookmarkEnd w:id="20"/>
     </w:p>
     <w:p>
       <w:pPr>
         <w:pStyle w:val="Ttulo1"/>
       </w:pPr>
-      <w:bookmarkStart w:id="20" w:name="_Toc115646388"/>
+      <w:bookmarkStart w:id="21" w:name="_Toc115646388"/>
       <w:r>
         <w:t>3.2 Diagrama de Atividades</w:t>
       </w:r>
-      <w:bookmarkEnd w:id="20"/>
+      <w:bookmarkEnd w:id="21"/>
     </w:p>
     <w:p>
       <w:pPr>
         <w:pStyle w:val="Ttulo1"/>
       </w:pPr>
-      <w:bookmarkStart w:id="21" w:name="_Toc115646389"/>
+      <w:bookmarkStart w:id="22" w:name="_Toc115646389"/>
       <w:r>
         <w:t>3,3 Diagramas de Classes</w:t>
       </w:r>
-      <w:bookmarkEnd w:id="21"/>
+      <w:bookmarkEnd w:id="22"/>
     </w:p>
     <w:p>
       <w:pPr>
         <w:pStyle w:val="Ttulo1"/>
       </w:pPr>
-      <w:bookmarkStart w:id="22" w:name="_Toc115646390"/>
+      <w:bookmarkStart w:id="23" w:name="_Toc115646390"/>
       <w:r>
         <w:t>3.4 Diagrama de Sequência</w:t>
       </w:r>
-      <w:bookmarkEnd w:id="22"/>
+      <w:bookmarkEnd w:id="23"/>
     </w:p>
     <w:p>
       <w:pPr>
         <w:pStyle w:val="Ttulo1"/>
       </w:pPr>
-      <w:bookmarkStart w:id="23" w:name="_Toc115646391"/>
+      <w:bookmarkStart w:id="24" w:name="_Toc115646391"/>
       <w:r>
         <w:t>3.5 DER</w:t>
       </w:r>
-      <w:bookmarkEnd w:id="23"/>
+      <w:bookmarkEnd w:id="24"/>
     </w:p>
     <w:p>
       <w:pPr>
         <w:pStyle w:val="Ttulo1"/>
       </w:pPr>
-      <w:bookmarkStart w:id="24" w:name="_Toc115646392"/>
+      <w:bookmarkStart w:id="25" w:name="_Toc115646392"/>
       <w:r>
         <w:t>3.6 Aplicação</w:t>
       </w:r>
-      <w:bookmarkEnd w:id="24"/>
+      <w:bookmarkEnd w:id="25"/>
     </w:p>
     <w:p>
       <w:pPr>
@@ -12668,14 +12857,14 @@
           <w:rFonts w:cs="Arial"/>
         </w:rPr>
       </w:pPr>
-      <w:bookmarkStart w:id="25" w:name="_Toc115646393"/>
+      <w:bookmarkStart w:id="26" w:name="_Toc115646393"/>
       <w:r>
         <w:rPr>
           <w:rFonts w:cs="Arial"/>
         </w:rPr>
         <w:t>4 CONCLUSÃO</w:t>
       </w:r>
-      <w:bookmarkEnd w:id="25"/>
+      <w:bookmarkEnd w:id="26"/>
     </w:p>
     <w:p>
       <w:pPr>
@@ -12730,8 +12919,77 @@
           <w:sz w:val="28"/>
           <w:szCs w:val="28"/>
         </w:rPr>
+        <w:t>REFERENCIAS</w:t>
+      </w:r>
+    </w:p>
+    <w:p>
+      <w:pPr>
+        <w:spacing w:line="240" w:lineRule="auto"/>
+        <w:rPr>
+          <w:sz w:val="20"/>
+          <w:szCs w:val="20"/>
+          <w:lang w:val="en-US"/>
+        </w:rPr>
+      </w:pPr>
+      <w:r>
+        <w:rPr>
+          <w:sz w:val="20"/>
+          <w:szCs w:val="20"/>
+        </w:rPr>
         <w:lastRenderedPageBreak/>
-        <w:t>REFERENCIAS</w:t>
+        <w:t xml:space="preserve">GABARDO, Ademir C. </w:t>
+      </w:r>
+      <w:proofErr w:type="spellStart"/>
+      <w:r>
+        <w:rPr>
+          <w:sz w:val="20"/>
+          <w:szCs w:val="20"/>
+        </w:rPr>
+        <w:t>Laravel</w:t>
+      </w:r>
+      <w:proofErr w:type="spellEnd"/>
+      <w:r>
+        <w:rPr>
+          <w:sz w:val="20"/>
+          <w:szCs w:val="20"/>
+        </w:rPr>
+        <w:t xml:space="preserve"> para ninjas. </w:t>
+      </w:r>
+      <w:proofErr w:type="spellStart"/>
+      <w:r>
+        <w:rPr>
+          <w:sz w:val="20"/>
+          <w:szCs w:val="20"/>
+          <w:lang w:val="en-US"/>
+        </w:rPr>
+        <w:t>Novatec</w:t>
+      </w:r>
+      <w:proofErr w:type="spellEnd"/>
+      <w:r>
+        <w:rPr>
+          <w:sz w:val="20"/>
+          <w:szCs w:val="20"/>
+          <w:lang w:val="en-US"/>
+        </w:rPr>
+        <w:t xml:space="preserve"> </w:t>
+      </w:r>
+      <w:proofErr w:type="spellStart"/>
+      <w:r>
+        <w:rPr>
+          <w:sz w:val="20"/>
+          <w:szCs w:val="20"/>
+          <w:lang w:val="en-US"/>
+        </w:rPr>
+        <w:t>Editora</w:t>
+      </w:r>
+      <w:proofErr w:type="spellEnd"/>
+      <w:r>
+        <w:rPr>
+          <w:sz w:val="20"/>
+          <w:szCs w:val="20"/>
+          <w:lang w:val="en-US"/>
+        </w:rPr>
+        <w:t>, 2017.</w:t>
       </w:r>
     </w:p>
     <w:p>
@@ -12747,31 +13005,263 @@
         <w:rPr>
           <w:sz w:val="20"/>
           <w:szCs w:val="20"/>
-        </w:rPr>
-        <w:t xml:space="preserve">GABARDO, Ademir C. </w:t>
+          <w:lang w:val="en-US"/>
+        </w:rPr>
+        <w:t xml:space="preserve">MCCOOL, Shawn. </w:t>
+      </w:r>
+      <w:r>
+        <w:rPr>
+          <w:b/>
+          <w:bCs/>
+          <w:sz w:val="20"/>
+          <w:szCs w:val="20"/>
+          <w:lang w:val="en-US"/>
+        </w:rPr>
+        <w:t>Laravel starter</w:t>
+      </w:r>
+      <w:r>
+        <w:rPr>
+          <w:sz w:val="20"/>
+          <w:szCs w:val="20"/>
+          <w:lang w:val="en-US"/>
+        </w:rPr>
+        <w:t xml:space="preserve">. </w:t>
       </w:r>
       <w:proofErr w:type="spellStart"/>
       <w:r>
         <w:rPr>
           <w:sz w:val="20"/>
           <w:szCs w:val="20"/>
+          <w:lang w:val="en-US"/>
+        </w:rPr>
+        <w:t>Packt</w:t>
+      </w:r>
+      <w:proofErr w:type="spellEnd"/>
+      <w:r>
+        <w:rPr>
+          <w:sz w:val="20"/>
+          <w:szCs w:val="20"/>
+          <w:lang w:val="en-US"/>
+        </w:rPr>
+        <w:t xml:space="preserve"> Publishing, 2012.</w:t>
+      </w:r>
+    </w:p>
+    <w:p>
+      <w:pPr>
+        <w:spacing w:line="240" w:lineRule="auto"/>
+        <w:rPr>
+          <w:sz w:val="20"/>
+          <w:szCs w:val="20"/>
+          <w:lang w:val="en-US"/>
+        </w:rPr>
+      </w:pPr>
+      <w:r>
+        <w:rPr>
+          <w:sz w:val="20"/>
+          <w:szCs w:val="20"/>
+          <w:lang w:val="en-US"/>
+        </w:rPr>
+        <w:t xml:space="preserve">CONVERSE, Tim; PARK, Joyce. </w:t>
+      </w:r>
+      <w:r>
+        <w:rPr>
+          <w:b/>
+          <w:bCs/>
+          <w:sz w:val="20"/>
+          <w:szCs w:val="20"/>
+          <w:lang w:val="en-US"/>
+        </w:rPr>
+        <w:t xml:space="preserve">PHP: a </w:t>
+      </w:r>
+      <w:proofErr w:type="spellStart"/>
+      <w:r>
+        <w:rPr>
+          <w:b/>
+          <w:bCs/>
+          <w:sz w:val="20"/>
+          <w:szCs w:val="20"/>
+          <w:lang w:val="en-US"/>
+        </w:rPr>
+        <w:t>bíblia</w:t>
+      </w:r>
+      <w:proofErr w:type="spellEnd"/>
+      <w:r>
+        <w:rPr>
+          <w:sz w:val="20"/>
+          <w:szCs w:val="20"/>
+          <w:lang w:val="en-US"/>
+        </w:rPr>
+        <w:t>. Gulf Professional Publishing, 2003.</w:t>
+      </w:r>
+    </w:p>
+    <w:p>
+      <w:pPr>
+        <w:spacing w:line="240" w:lineRule="auto"/>
+        <w:rPr>
+          <w:sz w:val="20"/>
+          <w:szCs w:val="20"/>
+        </w:rPr>
+      </w:pPr>
+      <w:r>
+        <w:rPr>
+          <w:sz w:val="20"/>
+          <w:szCs w:val="20"/>
+        </w:rPr>
+        <w:t xml:space="preserve">COSTA, Carlos J. Desenvolvimento para </w:t>
+      </w:r>
+      <w:proofErr w:type="gramStart"/>
+      <w:r>
+        <w:rPr>
+          <w:sz w:val="20"/>
+          <w:szCs w:val="20"/>
+        </w:rPr>
+        <w:t>web .</w:t>
+      </w:r>
+      <w:proofErr w:type="gramEnd"/>
+      <w:r>
+        <w:rPr>
+          <w:sz w:val="20"/>
+          <w:szCs w:val="20"/>
+        </w:rPr>
+        <w:t xml:space="preserve"> ITML </w:t>
+      </w:r>
+      <w:proofErr w:type="spellStart"/>
+      <w:r>
+        <w:rPr>
+          <w:sz w:val="20"/>
+          <w:szCs w:val="20"/>
+        </w:rPr>
+        <w:t>press</w:t>
+      </w:r>
+      <w:proofErr w:type="spellEnd"/>
+      <w:r>
+        <w:rPr>
+          <w:sz w:val="20"/>
+          <w:szCs w:val="20"/>
+        </w:rPr>
+        <w:t>/</w:t>
+      </w:r>
+      <w:proofErr w:type="spellStart"/>
+      <w:r>
+        <w:rPr>
+          <w:sz w:val="20"/>
+          <w:szCs w:val="20"/>
+        </w:rPr>
+        <w:t>Lusocredito</w:t>
+      </w:r>
+      <w:proofErr w:type="spellEnd"/>
+      <w:r>
+        <w:rPr>
+          <w:sz w:val="20"/>
+          <w:szCs w:val="20"/>
+        </w:rPr>
+        <w:t>, 2007.</w:t>
+      </w:r>
+    </w:p>
+    <w:p>
+      <w:pPr>
+        <w:spacing w:line="240" w:lineRule="auto"/>
+        <w:rPr>
+          <w:sz w:val="20"/>
+          <w:szCs w:val="20"/>
+        </w:rPr>
+      </w:pPr>
+      <w:r>
+        <w:rPr>
+          <w:sz w:val="20"/>
+          <w:szCs w:val="20"/>
+        </w:rPr>
+        <w:t xml:space="preserve">DALL’OGLIO, Pablo. </w:t>
+      </w:r>
+      <w:r>
+        <w:rPr>
+          <w:b/>
+          <w:bCs/>
+          <w:sz w:val="20"/>
+          <w:szCs w:val="20"/>
+        </w:rPr>
+        <w:t>PHP Programando com Orientação a Objetos</w:t>
+      </w:r>
+      <w:r>
+        <w:rPr>
+          <w:sz w:val="20"/>
+          <w:szCs w:val="20"/>
+        </w:rPr>
+        <w:t xml:space="preserve"> 3ª Edição. </w:t>
+      </w:r>
+      <w:proofErr w:type="spellStart"/>
+      <w:r>
+        <w:rPr>
+          <w:sz w:val="20"/>
+          <w:szCs w:val="20"/>
+        </w:rPr>
+        <w:t>Novatec</w:t>
+      </w:r>
+      <w:proofErr w:type="spellEnd"/>
+      <w:r>
+        <w:rPr>
+          <w:sz w:val="20"/>
+          <w:szCs w:val="20"/>
+        </w:rPr>
+        <w:t xml:space="preserve"> Editora, 2015.</w:t>
+      </w:r>
+    </w:p>
+    <w:p>
+      <w:pPr>
+        <w:spacing w:line="240" w:lineRule="auto"/>
+        <w:rPr>
+          <w:sz w:val="20"/>
+          <w:szCs w:val="20"/>
+        </w:rPr>
+      </w:pPr>
+      <w:r>
+        <w:rPr>
+          <w:sz w:val="20"/>
+          <w:szCs w:val="20"/>
+        </w:rPr>
+        <w:t xml:space="preserve">DOUGLAS, Michael; MARABESI, Matheus. </w:t>
+      </w:r>
+      <w:r>
+        <w:rPr>
+          <w:b/>
+          <w:bCs/>
+          <w:sz w:val="20"/>
+          <w:szCs w:val="20"/>
+        </w:rPr>
+        <w:t xml:space="preserve">Aprendendo </w:t>
+      </w:r>
+      <w:proofErr w:type="spellStart"/>
+      <w:r>
+        <w:rPr>
+          <w:b/>
+          <w:bCs/>
+          <w:sz w:val="20"/>
+          <w:szCs w:val="20"/>
         </w:rPr>
         <w:t>Laravel</w:t>
       </w:r>
       <w:proofErr w:type="spellEnd"/>
       <w:r>
         <w:rPr>
-          <w:sz w:val="20"/>
-          <w:szCs w:val="20"/>
-        </w:rPr>
-        <w:t xml:space="preserve"> para ninjas. </w:t>
+          <w:b/>
+          <w:bCs/>
+          <w:sz w:val="20"/>
+          <w:szCs w:val="20"/>
+        </w:rPr>
+        <w:t>: O framework PHP dos artesãos da web</w:t>
+      </w:r>
+      <w:r>
+        <w:rPr>
+          <w:sz w:val="20"/>
+          <w:szCs w:val="20"/>
+        </w:rPr>
+        <w:t xml:space="preserve">. </w:t>
       </w:r>
       <w:proofErr w:type="spellStart"/>
       <w:r>
         <w:rPr>
           <w:sz w:val="20"/>
           <w:szCs w:val="20"/>
-          <w:lang w:val="en-US"/>
         </w:rPr>
         <w:t>Novatec</w:t>
       </w:r>
@@ -12780,7 +13270,223 @@
         <w:rPr>
           <w:sz w:val="20"/>
           <w:szCs w:val="20"/>
-          <w:lang w:val="en-US"/>
+        </w:rPr>
+        <w:t xml:space="preserve"> Editora, 2017.</w:t>
+      </w:r>
+    </w:p>
+    <w:p>
+      <w:pPr>
+        <w:spacing w:line="240" w:lineRule="auto"/>
+        <w:rPr>
+          <w:sz w:val="20"/>
+          <w:szCs w:val="20"/>
+        </w:rPr>
+      </w:pPr>
+      <w:r>
+        <w:rPr>
+          <w:sz w:val="20"/>
+          <w:szCs w:val="20"/>
+        </w:rPr>
+        <w:t xml:space="preserve">FLANAGAN, David. </w:t>
+      </w:r>
+      <w:proofErr w:type="spellStart"/>
+      <w:r>
+        <w:rPr>
+          <w:sz w:val="20"/>
+          <w:szCs w:val="20"/>
+        </w:rPr>
+        <w:t>JavaScript</w:t>
+      </w:r>
+      <w:proofErr w:type="spellEnd"/>
+      <w:r>
+        <w:rPr>
+          <w:sz w:val="20"/>
+          <w:szCs w:val="20"/>
+        </w:rPr>
+        <w:t>: o guia definitivo. Bookman Editora, 2004.</w:t>
+      </w:r>
+    </w:p>
+    <w:p>
+      <w:pPr>
+        <w:spacing w:line="240" w:lineRule="auto"/>
+        <w:rPr>
+          <w:sz w:val="20"/>
+          <w:szCs w:val="20"/>
+        </w:rPr>
+      </w:pPr>
+      <w:r>
+        <w:rPr>
+          <w:sz w:val="20"/>
+          <w:szCs w:val="20"/>
+        </w:rPr>
+        <w:t xml:space="preserve">FLATSCHART, Fábio. HTML 5-Embarque Imediato. </w:t>
+      </w:r>
+      <w:proofErr w:type="spellStart"/>
+      <w:r>
+        <w:rPr>
+          <w:sz w:val="20"/>
+          <w:szCs w:val="20"/>
+        </w:rPr>
+        <w:t>Brasport</w:t>
+      </w:r>
+      <w:proofErr w:type="spellEnd"/>
+      <w:r>
+        <w:rPr>
+          <w:sz w:val="20"/>
+          <w:szCs w:val="20"/>
+        </w:rPr>
+        <w:t>, 2011.</w:t>
+      </w:r>
+    </w:p>
+    <w:p>
+      <w:pPr>
+        <w:spacing w:line="240" w:lineRule="auto"/>
+        <w:rPr>
+          <w:sz w:val="20"/>
+          <w:szCs w:val="20"/>
+        </w:rPr>
+      </w:pPr>
+      <w:r>
+        <w:rPr>
+          <w:sz w:val="20"/>
+          <w:szCs w:val="20"/>
+        </w:rPr>
+        <w:t xml:space="preserve">GRILLO, Filipe Del Nero; FORTES, Renata </w:t>
+      </w:r>
+      <w:proofErr w:type="spellStart"/>
+      <w:r>
+        <w:rPr>
+          <w:sz w:val="20"/>
+          <w:szCs w:val="20"/>
+        </w:rPr>
+        <w:t>Pontin</w:t>
+      </w:r>
+      <w:proofErr w:type="spellEnd"/>
+      <w:r>
+        <w:rPr>
+          <w:sz w:val="20"/>
+          <w:szCs w:val="20"/>
+        </w:rPr>
+        <w:t xml:space="preserve"> de Mattos. Aprendendo </w:t>
+      </w:r>
+      <w:proofErr w:type="spellStart"/>
+      <w:r>
+        <w:rPr>
+          <w:sz w:val="20"/>
+          <w:szCs w:val="20"/>
+        </w:rPr>
+        <w:t>JavaScript</w:t>
+      </w:r>
+      <w:proofErr w:type="spellEnd"/>
+      <w:r>
+        <w:rPr>
+          <w:sz w:val="20"/>
+          <w:szCs w:val="20"/>
+        </w:rPr>
+        <w:t>. São Carlos: USP, 2008.</w:t>
+      </w:r>
+    </w:p>
+    <w:p>
+      <w:pPr>
+        <w:spacing w:line="240" w:lineRule="auto"/>
+        <w:rPr>
+          <w:sz w:val="20"/>
+          <w:szCs w:val="20"/>
+        </w:rPr>
+      </w:pPr>
+    </w:p>
+    <w:p>
+      <w:pPr>
+        <w:spacing w:line="240" w:lineRule="auto"/>
+        <w:rPr>
+          <w:sz w:val="20"/>
+          <w:szCs w:val="20"/>
+        </w:rPr>
+      </w:pPr>
+      <w:r>
+        <w:rPr>
+          <w:sz w:val="20"/>
+          <w:szCs w:val="20"/>
+        </w:rPr>
+        <w:t xml:space="preserve">JR LEWIS, Joseph R.; MOSCOVITZ, </w:t>
+      </w:r>
+      <w:proofErr w:type="spellStart"/>
+      <w:r>
+        <w:rPr>
+          <w:sz w:val="20"/>
+          <w:szCs w:val="20"/>
+        </w:rPr>
+        <w:t>Meitar</w:t>
+      </w:r>
+      <w:proofErr w:type="spellEnd"/>
+      <w:r>
+        <w:rPr>
+          <w:sz w:val="20"/>
+          <w:szCs w:val="20"/>
+        </w:rPr>
+        <w:t xml:space="preserve">. </w:t>
+      </w:r>
+      <w:proofErr w:type="spellStart"/>
+      <w:r>
+        <w:rPr>
+          <w:sz w:val="20"/>
+          <w:szCs w:val="20"/>
+        </w:rPr>
+        <w:t>Css</w:t>
+      </w:r>
+      <w:proofErr w:type="spellEnd"/>
+      <w:r>
+        <w:rPr>
+          <w:sz w:val="20"/>
+          <w:szCs w:val="20"/>
+        </w:rPr>
+        <w:t xml:space="preserve"> avançado. Tradução de Edgard B, p. 16, 2010</w:t>
+      </w:r>
+    </w:p>
+    <w:p>
+      <w:pPr>
+        <w:spacing w:line="240" w:lineRule="auto"/>
+        <w:rPr>
+          <w:sz w:val="20"/>
+          <w:szCs w:val="20"/>
+        </w:rPr>
+      </w:pPr>
+      <w:r>
+        <w:rPr>
+          <w:sz w:val="20"/>
+          <w:szCs w:val="20"/>
+        </w:rPr>
+        <w:t xml:space="preserve">TECHIO, Gabriel </w:t>
+      </w:r>
+      <w:proofErr w:type="spellStart"/>
+      <w:r>
+        <w:rPr>
+          <w:sz w:val="20"/>
+          <w:szCs w:val="20"/>
+        </w:rPr>
+        <w:t>Bressan</w:t>
+      </w:r>
+      <w:proofErr w:type="spellEnd"/>
+      <w:r>
+        <w:rPr>
+          <w:sz w:val="20"/>
+          <w:szCs w:val="20"/>
+        </w:rPr>
+        <w:t xml:space="preserve">; CHICON, </w:t>
+      </w:r>
+      <w:proofErr w:type="spellStart"/>
+      <w:r>
+        <w:rPr>
+          <w:sz w:val="20"/>
+          <w:szCs w:val="20"/>
+        </w:rPr>
+        <w:t>Patricia</w:t>
+      </w:r>
+      <w:proofErr w:type="spellEnd"/>
+      <w:r>
+        <w:rPr>
+          <w:sz w:val="20"/>
+          <w:szCs w:val="20"/>
         </w:rPr>
         <w:t xml:space="preserve"> </w:t>
       </w:r>
@@ -12789,517 +13495,16 @@
         <w:rPr>
           <w:sz w:val="20"/>
           <w:szCs w:val="20"/>
-          <w:lang w:val="en-US"/>
-        </w:rPr>
-        <w:t>Editora</w:t>
+        </w:rPr>
+        <w:t>Mariotto</w:t>
       </w:r>
       <w:proofErr w:type="spellEnd"/>
       <w:r>
         <w:rPr>
           <w:sz w:val="20"/>
           <w:szCs w:val="20"/>
-          <w:lang w:val="en-US"/>
-        </w:rPr>
-        <w:t>, 2017.</w:t>
-      </w:r>
-    </w:p>
-    <w:p>
-      <w:pPr>
-        <w:spacing w:line="240" w:lineRule="auto"/>
-        <w:rPr>
-          <w:sz w:val="20"/>
-          <w:szCs w:val="20"/>
-          <w:lang w:val="en-US"/>
-        </w:rPr>
-      </w:pPr>
-      <w:r>
-        <w:rPr>
-          <w:sz w:val="20"/>
-          <w:szCs w:val="20"/>
-          <w:lang w:val="en-US"/>
-        </w:rPr>
-        <w:t xml:space="preserve">MCCOOL, Shawn. </w:t>
-      </w:r>
-      <w:r>
-        <w:rPr>
-          <w:b/>
-          <w:bCs/>
-          <w:sz w:val="20"/>
-          <w:szCs w:val="20"/>
-          <w:lang w:val="en-US"/>
-        </w:rPr>
-        <w:t>Laravel starter</w:t>
-      </w:r>
-      <w:r>
-        <w:rPr>
-          <w:sz w:val="20"/>
-          <w:szCs w:val="20"/>
-          <w:lang w:val="en-US"/>
-        </w:rPr>
-        <w:t xml:space="preserve">. </w:t>
-      </w:r>
-      <w:proofErr w:type="spellStart"/>
-      <w:r>
-        <w:rPr>
-          <w:sz w:val="20"/>
-          <w:szCs w:val="20"/>
-          <w:lang w:val="en-US"/>
-        </w:rPr>
-        <w:t>Packt</w:t>
-      </w:r>
-      <w:proofErr w:type="spellEnd"/>
-      <w:r>
-        <w:rPr>
-          <w:sz w:val="20"/>
-          <w:szCs w:val="20"/>
-          <w:lang w:val="en-US"/>
-        </w:rPr>
-        <w:t xml:space="preserve"> Publishing, 2012.</w:t>
-      </w:r>
-    </w:p>
-    <w:p>
-      <w:pPr>
-        <w:spacing w:line="240" w:lineRule="auto"/>
-        <w:rPr>
-          <w:sz w:val="20"/>
-          <w:szCs w:val="20"/>
-          <w:lang w:val="en-US"/>
-        </w:rPr>
-      </w:pPr>
-      <w:r>
-        <w:rPr>
-          <w:sz w:val="20"/>
-          <w:szCs w:val="20"/>
-          <w:lang w:val="en-US"/>
-        </w:rPr>
-        <w:t xml:space="preserve">CONVERSE, Tim; PARK, Joyce. </w:t>
-      </w:r>
-      <w:r>
-        <w:rPr>
-          <w:b/>
-          <w:bCs/>
-          <w:sz w:val="20"/>
-          <w:szCs w:val="20"/>
-          <w:lang w:val="en-US"/>
-        </w:rPr>
-        <w:t xml:space="preserve">PHP: a </w:t>
-      </w:r>
-      <w:proofErr w:type="spellStart"/>
-      <w:r>
-        <w:rPr>
-          <w:b/>
-          <w:bCs/>
-          <w:sz w:val="20"/>
-          <w:szCs w:val="20"/>
-          <w:lang w:val="en-US"/>
-        </w:rPr>
-        <w:t>bíblia</w:t>
-      </w:r>
-      <w:proofErr w:type="spellEnd"/>
-      <w:r>
-        <w:rPr>
-          <w:sz w:val="20"/>
-          <w:szCs w:val="20"/>
-          <w:lang w:val="en-US"/>
-        </w:rPr>
-        <w:t>. Gulf Professional Publishing, 2003.</w:t>
-      </w:r>
-    </w:p>
-    <w:p>
-      <w:pPr>
-        <w:spacing w:line="240" w:lineRule="auto"/>
-        <w:rPr>
-          <w:sz w:val="20"/>
-          <w:szCs w:val="20"/>
-        </w:rPr>
-      </w:pPr>
-      <w:r>
-        <w:rPr>
-          <w:sz w:val="20"/>
-          <w:szCs w:val="20"/>
-        </w:rPr>
-        <w:t xml:space="preserve">COSTA, Carlos J. Desenvolvimento para </w:t>
-      </w:r>
-      <w:proofErr w:type="gramStart"/>
-      <w:r>
-        <w:rPr>
-          <w:sz w:val="20"/>
-          <w:szCs w:val="20"/>
-        </w:rPr>
-        <w:t>web .</w:t>
-      </w:r>
-      <w:proofErr w:type="gramEnd"/>
-      <w:r>
-        <w:rPr>
-          <w:sz w:val="20"/>
-          <w:szCs w:val="20"/>
-        </w:rPr>
-        <w:t xml:space="preserve"> ITML </w:t>
-      </w:r>
-      <w:proofErr w:type="spellStart"/>
-      <w:r>
-        <w:rPr>
-          <w:sz w:val="20"/>
-          <w:szCs w:val="20"/>
-        </w:rPr>
-        <w:t>press</w:t>
-      </w:r>
-      <w:proofErr w:type="spellEnd"/>
-      <w:r>
-        <w:rPr>
-          <w:sz w:val="20"/>
-          <w:szCs w:val="20"/>
-        </w:rPr>
-        <w:t>/</w:t>
-      </w:r>
-      <w:proofErr w:type="spellStart"/>
-      <w:r>
-        <w:rPr>
-          <w:sz w:val="20"/>
-          <w:szCs w:val="20"/>
-        </w:rPr>
-        <w:t>Lusocredito</w:t>
-      </w:r>
-      <w:proofErr w:type="spellEnd"/>
-      <w:r>
-        <w:rPr>
-          <w:sz w:val="20"/>
-          <w:szCs w:val="20"/>
-        </w:rPr>
-        <w:t>, 2007.</w:t>
-      </w:r>
-    </w:p>
-    <w:p>
-      <w:pPr>
-        <w:spacing w:line="240" w:lineRule="auto"/>
-        <w:rPr>
-          <w:sz w:val="20"/>
-          <w:szCs w:val="20"/>
-        </w:rPr>
-      </w:pPr>
-      <w:r>
-        <w:rPr>
-          <w:sz w:val="20"/>
-          <w:szCs w:val="20"/>
-        </w:rPr>
-        <w:t xml:space="preserve">DALL’OGLIO, Pablo. </w:t>
-      </w:r>
-      <w:r>
-        <w:rPr>
-          <w:b/>
-          <w:bCs/>
-          <w:sz w:val="20"/>
-          <w:szCs w:val="20"/>
-        </w:rPr>
-        <w:t>PHP Programando com Orientação a Objetos</w:t>
-      </w:r>
-      <w:r>
-        <w:rPr>
-          <w:sz w:val="20"/>
-          <w:szCs w:val="20"/>
-        </w:rPr>
-        <w:t xml:space="preserve"> 3ª Edição. </w:t>
-      </w:r>
-      <w:proofErr w:type="spellStart"/>
-      <w:r>
-        <w:rPr>
-          <w:sz w:val="20"/>
-          <w:szCs w:val="20"/>
-        </w:rPr>
-        <w:t>Novatec</w:t>
-      </w:r>
-      <w:proofErr w:type="spellEnd"/>
-      <w:r>
-        <w:rPr>
-          <w:sz w:val="20"/>
-          <w:szCs w:val="20"/>
-        </w:rPr>
-        <w:t xml:space="preserve"> Editora, 2015.</w:t>
-      </w:r>
-    </w:p>
-    <w:p>
-      <w:pPr>
-        <w:spacing w:line="240" w:lineRule="auto"/>
-        <w:rPr>
-          <w:sz w:val="20"/>
-          <w:szCs w:val="20"/>
-        </w:rPr>
-      </w:pPr>
-      <w:r>
-        <w:rPr>
-          <w:sz w:val="20"/>
-          <w:szCs w:val="20"/>
-        </w:rPr>
-        <w:t xml:space="preserve">DOUGLAS, Michael; MARABESI, Matheus. </w:t>
-      </w:r>
-      <w:r>
-        <w:rPr>
-          <w:b/>
-          <w:bCs/>
-          <w:sz w:val="20"/>
-          <w:szCs w:val="20"/>
-        </w:rPr>
-        <w:t xml:space="preserve">Aprendendo </w:t>
-      </w:r>
-      <w:proofErr w:type="spellStart"/>
-      <w:r>
-        <w:rPr>
-          <w:b/>
-          <w:bCs/>
-          <w:sz w:val="20"/>
-          <w:szCs w:val="20"/>
-        </w:rPr>
-        <w:t>Laravel</w:t>
-      </w:r>
-      <w:proofErr w:type="spellEnd"/>
-      <w:r>
-        <w:rPr>
-          <w:b/>
-          <w:bCs/>
-          <w:sz w:val="20"/>
-          <w:szCs w:val="20"/>
-        </w:rPr>
-        <w:t>: O framework PHP dos artesãos da web</w:t>
-      </w:r>
-      <w:r>
-        <w:rPr>
-          <w:sz w:val="20"/>
-          <w:szCs w:val="20"/>
-        </w:rPr>
-        <w:t xml:space="preserve">. </w:t>
-      </w:r>
-      <w:proofErr w:type="spellStart"/>
-      <w:r>
-        <w:rPr>
-          <w:sz w:val="20"/>
-          <w:szCs w:val="20"/>
-        </w:rPr>
-        <w:t>Novatec</w:t>
-      </w:r>
-      <w:proofErr w:type="spellEnd"/>
-      <w:r>
-        <w:rPr>
-          <w:sz w:val="20"/>
-          <w:szCs w:val="20"/>
-        </w:rPr>
-        <w:t xml:space="preserve"> Editora, 2017.</w:t>
-      </w:r>
-    </w:p>
-    <w:p>
-      <w:pPr>
-        <w:spacing w:line="240" w:lineRule="auto"/>
-        <w:rPr>
-          <w:sz w:val="20"/>
-          <w:szCs w:val="20"/>
-        </w:rPr>
-      </w:pPr>
-      <w:r>
-        <w:rPr>
-          <w:sz w:val="20"/>
-          <w:szCs w:val="20"/>
-        </w:rPr>
-        <w:t xml:space="preserve">FLANAGAN, David. </w:t>
-      </w:r>
-      <w:proofErr w:type="spellStart"/>
-      <w:r>
-        <w:rPr>
-          <w:sz w:val="20"/>
-          <w:szCs w:val="20"/>
-        </w:rPr>
-        <w:t>JavaScript</w:t>
-      </w:r>
-      <w:proofErr w:type="spellEnd"/>
-      <w:r>
-        <w:rPr>
-          <w:sz w:val="20"/>
-          <w:szCs w:val="20"/>
-        </w:rPr>
-        <w:t>: o guia definitivo. Bookman Editora, 2004.</w:t>
-      </w:r>
-    </w:p>
-    <w:p>
-      <w:pPr>
-        <w:spacing w:line="240" w:lineRule="auto"/>
-        <w:rPr>
-          <w:sz w:val="20"/>
-          <w:szCs w:val="20"/>
-        </w:rPr>
-      </w:pPr>
-      <w:r>
-        <w:rPr>
-          <w:sz w:val="20"/>
-          <w:szCs w:val="20"/>
-        </w:rPr>
-        <w:t xml:space="preserve">FLATSCHART, Fábio. HTML 5-Embarque Imediato. </w:t>
-      </w:r>
-      <w:proofErr w:type="spellStart"/>
-      <w:r>
-        <w:rPr>
-          <w:sz w:val="20"/>
-          <w:szCs w:val="20"/>
-        </w:rPr>
-        <w:t>Brasport</w:t>
-      </w:r>
-      <w:proofErr w:type="spellEnd"/>
-      <w:r>
-        <w:rPr>
-          <w:sz w:val="20"/>
-          <w:szCs w:val="20"/>
-        </w:rPr>
-        <w:t>, 2011.</w:t>
-      </w:r>
-    </w:p>
-    <w:p>
-      <w:pPr>
-        <w:spacing w:line="240" w:lineRule="auto"/>
-        <w:rPr>
-          <w:sz w:val="20"/>
-          <w:szCs w:val="20"/>
-        </w:rPr>
-      </w:pPr>
-      <w:r>
-        <w:rPr>
-          <w:sz w:val="20"/>
-          <w:szCs w:val="20"/>
-        </w:rPr>
-        <w:t xml:space="preserve">GRILLO, Filipe Del Nero; FORTES, Renata </w:t>
-      </w:r>
-      <w:proofErr w:type="spellStart"/>
-      <w:r>
-        <w:rPr>
-          <w:sz w:val="20"/>
-          <w:szCs w:val="20"/>
-        </w:rPr>
-        <w:t>Pontin</w:t>
-      </w:r>
-      <w:proofErr w:type="spellEnd"/>
-      <w:r>
-        <w:rPr>
-          <w:sz w:val="20"/>
-          <w:szCs w:val="20"/>
-        </w:rPr>
-        <w:t xml:space="preserve"> de Mattos. Aprendendo </w:t>
-      </w:r>
-      <w:proofErr w:type="spellStart"/>
-      <w:r>
-        <w:rPr>
-          <w:sz w:val="20"/>
-          <w:szCs w:val="20"/>
-        </w:rPr>
-        <w:t>JavaScript</w:t>
-      </w:r>
-      <w:proofErr w:type="spellEnd"/>
-      <w:r>
-        <w:rPr>
-          <w:sz w:val="20"/>
-          <w:szCs w:val="20"/>
-        </w:rPr>
-        <w:t>. São Carlos: USP, 2008.</w:t>
-      </w:r>
-    </w:p>
-    <w:p>
-      <w:pPr>
-        <w:spacing w:line="240" w:lineRule="auto"/>
-        <w:rPr>
-          <w:sz w:val="20"/>
-          <w:szCs w:val="20"/>
-        </w:rPr>
-      </w:pPr>
-    </w:p>
-    <w:p>
-      <w:pPr>
-        <w:spacing w:line="240" w:lineRule="auto"/>
-        <w:rPr>
-          <w:sz w:val="20"/>
-          <w:szCs w:val="20"/>
-        </w:rPr>
-      </w:pPr>
-      <w:r>
-        <w:rPr>
-          <w:sz w:val="20"/>
-          <w:szCs w:val="20"/>
-        </w:rPr>
-        <w:t xml:space="preserve">JR LEWIS, Joseph R.; MOSCOVITZ, </w:t>
-      </w:r>
-      <w:proofErr w:type="spellStart"/>
-      <w:r>
-        <w:rPr>
-          <w:sz w:val="20"/>
-          <w:szCs w:val="20"/>
-        </w:rPr>
-        <w:t>Meitar</w:t>
-      </w:r>
-      <w:proofErr w:type="spellEnd"/>
-      <w:r>
-        <w:rPr>
-          <w:sz w:val="20"/>
-          <w:szCs w:val="20"/>
-        </w:rPr>
-        <w:t xml:space="preserve">. </w:t>
-      </w:r>
-      <w:proofErr w:type="spellStart"/>
-      <w:r>
-        <w:rPr>
-          <w:sz w:val="20"/>
-          <w:szCs w:val="20"/>
-        </w:rPr>
-        <w:t>Css</w:t>
-      </w:r>
-      <w:proofErr w:type="spellEnd"/>
-      <w:r>
-        <w:rPr>
-          <w:sz w:val="20"/>
-          <w:szCs w:val="20"/>
-        </w:rPr>
-        <w:t xml:space="preserve"> avançado. Tradução de Edgard B, p. 16, 2010</w:t>
-      </w:r>
-    </w:p>
-    <w:p>
-      <w:pPr>
-        <w:spacing w:line="240" w:lineRule="auto"/>
-        <w:rPr>
-          <w:sz w:val="20"/>
-          <w:szCs w:val="20"/>
-        </w:rPr>
-      </w:pPr>
-      <w:r>
-        <w:rPr>
-          <w:sz w:val="20"/>
-          <w:szCs w:val="20"/>
-        </w:rPr>
-        <w:t xml:space="preserve">TECHIO, Gabriel </w:t>
-      </w:r>
-      <w:proofErr w:type="spellStart"/>
-      <w:r>
-        <w:rPr>
-          <w:sz w:val="20"/>
-          <w:szCs w:val="20"/>
-        </w:rPr>
-        <w:t>Bressan</w:t>
-      </w:r>
-      <w:proofErr w:type="spellEnd"/>
-      <w:r>
-        <w:rPr>
-          <w:sz w:val="20"/>
-          <w:szCs w:val="20"/>
-        </w:rPr>
-        <w:t xml:space="preserve">; CHICON, </w:t>
-      </w:r>
-      <w:proofErr w:type="spellStart"/>
-      <w:r>
-        <w:rPr>
-          <w:sz w:val="20"/>
-          <w:szCs w:val="20"/>
-        </w:rPr>
-        <w:t>Patricia</w:t>
-      </w:r>
-      <w:proofErr w:type="spellEnd"/>
-      <w:r>
-        <w:rPr>
-          <w:sz w:val="20"/>
-          <w:szCs w:val="20"/>
-        </w:rPr>
-        <w:t xml:space="preserve"> Mariotto </w:t>
+        </w:rPr>
+        <w:t xml:space="preserve"> </w:t>
       </w:r>
       <w:proofErr w:type="spellStart"/>
       <w:r>
@@ -13785,7 +13990,7 @@
 </file>
 
 <file path=word/endnotes.xml><?xml version="1.0" encoding="utf-8"?>
-<w:endnotes xmlns:wpc="http://schemas.microsoft.com/office/word/2010/wordprocessingCanvas" xmlns:cx="http://schemas.microsoft.com/office/drawing/2014/chartex" xmlns:cx1="http://schemas.microsoft.com/office/drawing/2015/9/8/chartex" xmlns:cx2="http://schemas.microsoft.com/office/drawing/2015/10/21/chartex" xmlns:cx3="http://schemas.microsoft.com/office/drawing/2016/5/9/chartex" xmlns:cx4="http://schemas.microsoft.com/office/drawing/2016/5/10/chartex" xmlns:cx5="http://schemas.microsoft.com/office/drawing/2016/5/11/chartex" xmlns:cx6="http://schemas.microsoft.com/office/drawing/2016/5/12/chartex" xmlns:cx7="http://schemas.microsoft.com/office/drawing/2016/5/13/chartex" xmlns:cx8="http://schemas.microsoft.com/office/drawing/2016/5/14/chartex" xmlns:mc="http://schemas.openxmlformats.org/markup-compatibility/2006" xmlns:aink="http://schemas.microsoft.com/office/drawing/2016/ink" xmlns:am3d="http://schemas.microsoft.com/office/drawing/2017/model3d" xmlns:o="urn:schemas-microsoft-com:office:office" xmlns:oel="http://schemas.microsoft.com/office/2019/extlst" xmlns:r="http://schemas.openxmlformats.org/officeDocument/2006/relationships" xmlns:m="http://schemas.openxmlformats.org/officeDocument/2006/math" xmlns:v="urn:schemas-microsoft-com:vml" xmlns:wp14="http://schemas.microsoft.com/office/word/2010/wordprocessingDrawing" xmlns:wp="http://schemas.openxmlformats.org/drawingml/2006/wordprocessingDrawing" xmlns:w10="urn:schemas-microsoft-com:office:word" xmlns:w="http://schemas.openxmlformats.org/wordprocessingml/2006/main" xmlns:w14="http://schemas.microsoft.com/office/word/2010/wordml" xmlns:w15="http://schemas.microsoft.com/office/word/2012/wordml" xmlns:w16cex="http://schemas.microsoft.com/office/word/2018/wordml/cex" xmlns:w16cid="http://schemas.microsoft.com/office/word/2016/wordml/cid" xmlns:w16="http://schemas.microsoft.com/office/word/2018/wordml" xmlns:w16sdtdh="http://schemas.microsoft.com/office/word/2020/wordml/sdtdatahash" xmlns:w16se="http://schemas.microsoft.com/office/word/2015/wordml/symex" xmlns:wpg="http://schemas.microsoft.com/office/word/2010/wordprocessingGroup" xmlns:wpi="http://schemas.microsoft.com/office/word/2010/wordprocessingInk" xmlns:wne="http://schemas.microsoft.com/office/word/2006/wordml" xmlns:wps="http://schemas.microsoft.com/office/word/2010/wordprocessingShape" mc:Ignorable="w14 w15 w16se w16cid w16 w16cex w16sdtdh wp14">
+<w:endnotes xmlns:wpc="http://schemas.microsoft.com/office/word/2010/wordprocessingCanvas" xmlns:cx="http://schemas.microsoft.com/office/drawing/2014/chartex" xmlns:mc="http://schemas.openxmlformats.org/markup-compatibility/2006" xmlns:o="urn:schemas-microsoft-com:office:office" xmlns:r="http://schemas.openxmlformats.org/officeDocument/2006/relationships" xmlns:m="http://schemas.openxmlformats.org/officeDocument/2006/math" xmlns:v="urn:schemas-microsoft-com:vml" xmlns:wp14="http://schemas.microsoft.com/office/word/2010/wordprocessingDrawing" xmlns:wp="http://schemas.openxmlformats.org/drawingml/2006/wordprocessingDrawing" xmlns:w10="urn:schemas-microsoft-com:office:word" xmlns:w="http://schemas.openxmlformats.org/wordprocessingml/2006/main" xmlns:w14="http://schemas.microsoft.com/office/word/2010/wordml" xmlns:w15="http://schemas.microsoft.com/office/word/2012/wordml" xmlns:w16se="http://schemas.microsoft.com/office/word/2015/wordml/symex" xmlns:wpg="http://schemas.microsoft.com/office/word/2010/wordprocessingGroup" xmlns:wpi="http://schemas.microsoft.com/office/word/2010/wordprocessingInk" xmlns:wne="http://schemas.microsoft.com/office/word/2006/wordml" xmlns:wps="http://schemas.microsoft.com/office/word/2010/wordprocessingShape" mc:Ignorable="w14 w15 w16se wp14">
   <w:endnote w:type="separator" w:id="-1">
     <w:p>
       <w:pPr>
@@ -13810,7 +14015,7 @@
 </file>
 
 <file path=word/footnotes.xml><?xml version="1.0" encoding="utf-8"?>
-<w:footnotes xmlns:wpc="http://schemas.microsoft.com/office/word/2010/wordprocessingCanvas" xmlns:cx="http://schemas.microsoft.com/office/drawing/2014/chartex" xmlns:cx1="http://schemas.microsoft.com/office/drawing/2015/9/8/chartex" xmlns:cx2="http://schemas.microsoft.com/office/drawing/2015/10/21/chartex" xmlns:cx3="http://schemas.microsoft.com/office/drawing/2016/5/9/chartex" xmlns:cx4="http://schemas.microsoft.com/office/drawing/2016/5/10/chartex" xmlns:cx5="http://schemas.microsoft.com/office/drawing/2016/5/11/chartex" xmlns:cx6="http://schemas.microsoft.com/office/drawing/2016/5/12/chartex" xmlns:cx7="http://schemas.microsoft.com/office/drawing/2016/5/13/chartex" xmlns:cx8="http://schemas.microsoft.com/office/drawing/2016/5/14/chartex" xmlns:mc="http://schemas.openxmlformats.org/markup-compatibility/2006" xmlns:aink="http://schemas.microsoft.com/office/drawing/2016/ink" xmlns:am3d="http://schemas.microsoft.com/office/drawing/2017/model3d" xmlns:o="urn:schemas-microsoft-com:office:office" xmlns:oel="http://schemas.microsoft.com/office/2019/extlst" xmlns:r="http://schemas.openxmlformats.org/officeDocument/2006/relationships" xmlns:m="http://schemas.openxmlformats.org/officeDocument/2006/math" xmlns:v="urn:schemas-microsoft-com:vml" xmlns:wp14="http://schemas.microsoft.com/office/word/2010/wordprocessingDrawing" xmlns:wp="http://schemas.openxmlformats.org/drawingml/2006/wordprocessingDrawing" xmlns:w10="urn:schemas-microsoft-com:office:word" xmlns:w="http://schemas.openxmlformats.org/wordprocessingml/2006/main" xmlns:w14="http://schemas.microsoft.com/office/word/2010/wordml" xmlns:w15="http://schemas.microsoft.com/office/word/2012/wordml" xmlns:w16cex="http://schemas.microsoft.com/office/word/2018/wordml/cex" xmlns:w16cid="http://schemas.microsoft.com/office/word/2016/wordml/cid" xmlns:w16="http://schemas.microsoft.com/office/word/2018/wordml" xmlns:w16sdtdh="http://schemas.microsoft.com/office/word/2020/wordml/sdtdatahash" xmlns:w16se="http://schemas.microsoft.com/office/word/2015/wordml/symex" xmlns:wpg="http://schemas.microsoft.com/office/word/2010/wordprocessingGroup" xmlns:wpi="http://schemas.microsoft.com/office/word/2010/wordprocessingInk" xmlns:wne="http://schemas.microsoft.com/office/word/2006/wordml" xmlns:wps="http://schemas.microsoft.com/office/word/2010/wordprocessingShape" mc:Ignorable="w14 w15 w16se w16cid w16 w16cex w16sdtdh wp14">
+<w:footnotes xmlns:wpc="http://schemas.microsoft.com/office/word/2010/wordprocessingCanvas" xmlns:cx="http://schemas.microsoft.com/office/drawing/2014/chartex" xmlns:mc="http://schemas.openxmlformats.org/markup-compatibility/2006" xmlns:o="urn:schemas-microsoft-com:office:office" xmlns:r="http://schemas.openxmlformats.org/officeDocument/2006/relationships" xmlns:m="http://schemas.openxmlformats.org/officeDocument/2006/math" xmlns:v="urn:schemas-microsoft-com:vml" xmlns:wp14="http://schemas.microsoft.com/office/word/2010/wordprocessingDrawing" xmlns:wp="http://schemas.openxmlformats.org/drawingml/2006/wordprocessingDrawing" xmlns:w10="urn:schemas-microsoft-com:office:word" xmlns:w="http://schemas.openxmlformats.org/wordprocessingml/2006/main" xmlns:w14="http://schemas.microsoft.com/office/word/2010/wordml" xmlns:w15="http://schemas.microsoft.com/office/word/2012/wordml" xmlns:w16se="http://schemas.microsoft.com/office/word/2015/wordml/symex" xmlns:wpg="http://schemas.microsoft.com/office/word/2010/wordprocessingGroup" xmlns:wpi="http://schemas.microsoft.com/office/word/2010/wordprocessingInk" xmlns:wne="http://schemas.microsoft.com/office/word/2006/wordml" xmlns:wps="http://schemas.microsoft.com/office/word/2010/wordprocessingShape" mc:Ignorable="w14 w15 w16se wp14">
   <w:footnote w:type="separator" w:id="-1">
     <w:p>
       <w:pPr>
@@ -13835,7 +14040,7 @@
 </file>
 
 <file path=word/header1.xml><?xml version="1.0" encoding="utf-8"?>
-<w:hdr xmlns:wpc="http://schemas.microsoft.com/office/word/2010/wordprocessingCanvas" xmlns:cx="http://schemas.microsoft.com/office/drawing/2014/chartex" xmlns:cx1="http://schemas.microsoft.com/office/drawing/2015/9/8/chartex" xmlns:cx2="http://schemas.microsoft.com/office/drawing/2015/10/21/chartex" xmlns:cx3="http://schemas.microsoft.com/office/drawing/2016/5/9/chartex" xmlns:cx4="http://schemas.microsoft.com/office/drawing/2016/5/10/chartex" xmlns:cx5="http://schemas.microsoft.com/office/drawing/2016/5/11/chartex" xmlns:cx6="http://schemas.microsoft.com/office/drawing/2016/5/12/chartex" xmlns:cx7="http://schemas.microsoft.com/office/drawing/2016/5/13/chartex" xmlns:cx8="http://schemas.microsoft.com/office/drawing/2016/5/14/chartex" xmlns:mc="http://schemas.openxmlformats.org/markup-compatibility/2006" xmlns:aink="http://schemas.microsoft.com/office/drawing/2016/ink" xmlns:am3d="http://schemas.microsoft.com/office/drawing/2017/model3d" xmlns:o="urn:schemas-microsoft-com:office:office" xmlns:oel="http://schemas.microsoft.com/office/2019/extlst" xmlns:r="http://schemas.openxmlformats.org/officeDocument/2006/relationships" xmlns:m="http://schemas.openxmlformats.org/officeDocument/2006/math" xmlns:v="urn:schemas-microsoft-com:vml" xmlns:wp14="http://schemas.microsoft.com/office/word/2010/wordprocessingDrawing" xmlns:wp="http://schemas.openxmlformats.org/drawingml/2006/wordprocessingDrawing" xmlns:w10="urn:schemas-microsoft-com:office:word" xmlns:w="http://schemas.openxmlformats.org/wordprocessingml/2006/main" xmlns:w14="http://schemas.microsoft.com/office/word/2010/wordml" xmlns:w15="http://schemas.microsoft.com/office/word/2012/wordml" xmlns:w16cex="http://schemas.microsoft.com/office/word/2018/wordml/cex" xmlns:w16cid="http://schemas.microsoft.com/office/word/2016/wordml/cid" xmlns:w16="http://schemas.microsoft.com/office/word/2018/wordml" xmlns:w16sdtdh="http://schemas.microsoft.com/office/word/2020/wordml/sdtdatahash" xmlns:w16se="http://schemas.microsoft.com/office/word/2015/wordml/symex" xmlns:wpg="http://schemas.microsoft.com/office/word/2010/wordprocessingGroup" xmlns:wpi="http://schemas.microsoft.com/office/word/2010/wordprocessingInk" xmlns:wne="http://schemas.microsoft.com/office/word/2006/wordml" xmlns:wps="http://schemas.microsoft.com/office/word/2010/wordprocessingShape" mc:Ignorable="w14 w15 w16se w16cid w16 w16cex w16sdtdh wp14">
+<w:hdr xmlns:wpc="http://schemas.microsoft.com/office/word/2010/wordprocessingCanvas" xmlns:cx="http://schemas.microsoft.com/office/drawing/2014/chartex" xmlns:mc="http://schemas.openxmlformats.org/markup-compatibility/2006" xmlns:o="urn:schemas-microsoft-com:office:office" xmlns:r="http://schemas.openxmlformats.org/officeDocument/2006/relationships" xmlns:m="http://schemas.openxmlformats.org/officeDocument/2006/math" xmlns:v="urn:schemas-microsoft-com:vml" xmlns:wp14="http://schemas.microsoft.com/office/word/2010/wordprocessingDrawing" xmlns:wp="http://schemas.openxmlformats.org/drawingml/2006/wordprocessingDrawing" xmlns:w10="urn:schemas-microsoft-com:office:word" xmlns:w="http://schemas.openxmlformats.org/wordprocessingml/2006/main" xmlns:w14="http://schemas.microsoft.com/office/word/2010/wordml" xmlns:w15="http://schemas.microsoft.com/office/word/2012/wordml" xmlns:w16se="http://schemas.microsoft.com/office/word/2015/wordml/symex" xmlns:wpg="http://schemas.microsoft.com/office/word/2010/wordprocessingGroup" xmlns:wpi="http://schemas.microsoft.com/office/word/2010/wordprocessingInk" xmlns:wne="http://schemas.microsoft.com/office/word/2006/wordml" xmlns:wps="http://schemas.microsoft.com/office/word/2010/wordprocessingShape" mc:Ignorable="w14 w15 w16se wp14">
   <w:sdt>
     <w:sdtPr>
       <w:id w:val="1897241659"/>
@@ -13864,7 +14069,7 @@
           <w:rPr>
             <w:noProof/>
           </w:rPr>
-          <w:t>21</w:t>
+          <w:t>30</w:t>
         </w:r>
         <w:r>
           <w:fldChar w:fldCharType="end"/>
@@ -13889,7 +14094,7 @@
 </file>
 
 <file path=word/numbering.xml><?xml version="1.0" encoding="utf-8"?>
-<w:numbering xmlns:wpc="http://schemas.microsoft.com/office/word/2010/wordprocessingCanvas" xmlns:cx="http://schemas.microsoft.com/office/drawing/2014/chartex" xmlns:cx1="http://schemas.microsoft.com/office/drawing/2015/9/8/chartex" xmlns:cx2="http://schemas.microsoft.com/office/drawing/2015/10/21/chartex" xmlns:cx3="http://schemas.microsoft.com/office/drawing/2016/5/9/chartex" xmlns:cx4="http://schemas.microsoft.com/office/drawing/2016/5/10/chartex" xmlns:cx5="http://schemas.microsoft.com/office/drawing/2016/5/11/chartex" xmlns:cx6="http://schemas.microsoft.com/office/drawing/2016/5/12/chartex" xmlns:cx7="http://schemas.microsoft.com/office/drawing/2016/5/13/chartex" xmlns:cx8="http://schemas.microsoft.com/office/drawing/2016/5/14/chartex" xmlns:mc="http://schemas.openxmlformats.org/markup-compatibility/2006" xmlns:aink="http://schemas.microsoft.com/office/drawing/2016/ink" xmlns:am3d="http://schemas.microsoft.com/office/drawing/2017/model3d" xmlns:o="urn:schemas-microsoft-com:office:office" xmlns:oel="http://schemas.microsoft.com/office/2019/extlst" xmlns:r="http://schemas.openxmlformats.org/officeDocument/2006/relationships" xmlns:m="http://schemas.openxmlformats.org/officeDocument/2006/math" xmlns:v="urn:schemas-microsoft-com:vml" xmlns:wp14="http://schemas.microsoft.com/office/word/2010/wordprocessingDrawing" xmlns:wp="http://schemas.openxmlformats.org/drawingml/2006/wordprocessingDrawing" xmlns:w10="urn:schemas-microsoft-com:office:word" xmlns:w="http://schemas.openxmlformats.org/wordprocessingml/2006/main" xmlns:w14="http://schemas.microsoft.com/office/word/2010/wordml" xmlns:w15="http://schemas.microsoft.com/office/word/2012/wordml" xmlns:w16cex="http://schemas.microsoft.com/office/word/2018/wordml/cex" xmlns:w16cid="http://schemas.microsoft.com/office/word/2016/wordml/cid" xmlns:w16="http://schemas.microsoft.com/office/word/2018/wordml" xmlns:w16sdtdh="http://schemas.microsoft.com/office/word/2020/wordml/sdtdatahash" xmlns:w16se="http://schemas.microsoft.com/office/word/2015/wordml/symex" xmlns:wpg="http://schemas.microsoft.com/office/word/2010/wordprocessingGroup" xmlns:wpi="http://schemas.microsoft.com/office/word/2010/wordprocessingInk" xmlns:wne="http://schemas.microsoft.com/office/word/2006/wordml" xmlns:wps="http://schemas.microsoft.com/office/word/2010/wordprocessingShape" mc:Ignorable="w14 w15 w16se w16cid w16 w16cex w16sdtdh wp14">
+<w:numbering xmlns:wpc="http://schemas.microsoft.com/office/word/2010/wordprocessingCanvas" xmlns:cx="http://schemas.microsoft.com/office/drawing/2014/chartex" xmlns:mc="http://schemas.openxmlformats.org/markup-compatibility/2006" xmlns:o="urn:schemas-microsoft-com:office:office" xmlns:r="http://schemas.openxmlformats.org/officeDocument/2006/relationships" xmlns:m="http://schemas.openxmlformats.org/officeDocument/2006/math" xmlns:v="urn:schemas-microsoft-com:vml" xmlns:wp14="http://schemas.microsoft.com/office/word/2010/wordprocessingDrawing" xmlns:wp="http://schemas.openxmlformats.org/drawingml/2006/wordprocessingDrawing" xmlns:w10="urn:schemas-microsoft-com:office:word" xmlns:w="http://schemas.openxmlformats.org/wordprocessingml/2006/main" xmlns:w14="http://schemas.microsoft.com/office/word/2010/wordml" xmlns:w15="http://schemas.microsoft.com/office/word/2012/wordml" xmlns:w16se="http://schemas.microsoft.com/office/word/2015/wordml/symex" xmlns:wpg="http://schemas.microsoft.com/office/word/2010/wordprocessingGroup" xmlns:wpi="http://schemas.microsoft.com/office/word/2010/wordprocessingInk" xmlns:wne="http://schemas.microsoft.com/office/word/2006/wordml" xmlns:wps="http://schemas.microsoft.com/office/word/2010/wordprocessingShape" mc:Ignorable="w14 w15 w16se wp14">
   <w:abstractNum w:abstractNumId="0" w15:restartNumberingAfterBreak="0">
     <w:nsid w:val="028546CE"/>
     <w:multiLevelType w:val="hybridMultilevel"/>
@@ -15128,44 +15333,44 @@
       </w:rPr>
     </w:lvl>
   </w:abstractNum>
-  <w:num w:numId="1" w16cid:durableId="2079982405">
+  <w:num w:numId="1">
     <w:abstractNumId w:val="10"/>
   </w:num>
-  <w:num w:numId="2" w16cid:durableId="2133015843">
+  <w:num w:numId="2">
     <w:abstractNumId w:val="6"/>
   </w:num>
-  <w:num w:numId="3" w16cid:durableId="1866361119">
+  <w:num w:numId="3">
     <w:abstractNumId w:val="4"/>
   </w:num>
-  <w:num w:numId="4" w16cid:durableId="813716714">
+  <w:num w:numId="4">
     <w:abstractNumId w:val="9"/>
   </w:num>
-  <w:num w:numId="5" w16cid:durableId="1243222444">
+  <w:num w:numId="5">
     <w:abstractNumId w:val="5"/>
   </w:num>
-  <w:num w:numId="6" w16cid:durableId="1653480552">
+  <w:num w:numId="6">
     <w:abstractNumId w:val="1"/>
   </w:num>
-  <w:num w:numId="7" w16cid:durableId="100954913">
+  <w:num w:numId="7">
     <w:abstractNumId w:val="7"/>
   </w:num>
-  <w:num w:numId="8" w16cid:durableId="2045330450">
+  <w:num w:numId="8">
     <w:abstractNumId w:val="0"/>
   </w:num>
-  <w:num w:numId="9" w16cid:durableId="474689915">
+  <w:num w:numId="9">
     <w:abstractNumId w:val="3"/>
   </w:num>
-  <w:num w:numId="10" w16cid:durableId="1063983762">
+  <w:num w:numId="10">
     <w:abstractNumId w:val="2"/>
   </w:num>
-  <w:num w:numId="11" w16cid:durableId="630208516">
+  <w:num w:numId="11">
     <w:abstractNumId w:val="8"/>
   </w:num>
 </w:numbering>
 </file>
 
 <file path=word/styles.xml><?xml version="1.0" encoding="utf-8"?>
-<w:styles xmlns:mc="http://schemas.openxmlformats.org/markup-compatibility/2006" xmlns:r="http://schemas.openxmlformats.org/officeDocument/2006/relationships" xmlns:w="http://schemas.openxmlformats.org/wordprocessingml/2006/main" xmlns:w14="http://schemas.microsoft.com/office/word/2010/wordml" xmlns:w15="http://schemas.microsoft.com/office/word/2012/wordml" xmlns:w16cex="http://schemas.microsoft.com/office/word/2018/wordml/cex" xmlns:w16cid="http://schemas.microsoft.com/office/word/2016/wordml/cid" xmlns:w16="http://schemas.microsoft.com/office/word/2018/wordml" xmlns:w16sdtdh="http://schemas.microsoft.com/office/word/2020/wordml/sdtdatahash" xmlns:w16se="http://schemas.microsoft.com/office/word/2015/wordml/symex" mc:Ignorable="w14 w15 w16se w16cid w16 w16cex w16sdtdh">
+<w:styles xmlns:mc="http://schemas.openxmlformats.org/markup-compatibility/2006" xmlns:r="http://schemas.openxmlformats.org/officeDocument/2006/relationships" xmlns:w="http://schemas.openxmlformats.org/wordprocessingml/2006/main" xmlns:w14="http://schemas.microsoft.com/office/word/2010/wordml" xmlns:w15="http://schemas.microsoft.com/office/word/2012/wordml" xmlns:w16se="http://schemas.microsoft.com/office/word/2015/wordml/symex" mc:Ignorable="w14 w15 w16se">
   <w:docDefaults>
     <w:rPrDefault>
       <w:rPr>
@@ -15181,7 +15386,7 @@
       </w:pPr>
     </w:pPrDefault>
   </w:docDefaults>
-  <w:latentStyles w:defLockedState="0" w:defUIPriority="99" w:defSemiHidden="0" w:defUnhideWhenUsed="0" w:defQFormat="0" w:count="376">
+  <w:latentStyles w:defLockedState="0" w:defUIPriority="99" w:defSemiHidden="0" w:defUnhideWhenUsed="0" w:defQFormat="0" w:count="371">
     <w:lsdException w:name="Normal" w:uiPriority="0" w:qFormat="1"/>
     <w:lsdException w:name="heading 1" w:uiPriority="9" w:qFormat="1"/>
     <w:lsdException w:name="heading 2" w:semiHidden="1" w:uiPriority="9" w:unhideWhenUsed="1" w:qFormat="1"/>
@@ -15553,11 +15758,6 @@
     <w:lsdException w:name="List Table 5 Dark Accent 6" w:uiPriority="50"/>
     <w:lsdException w:name="List Table 6 Colorful Accent 6" w:uiPriority="51"/>
     <w:lsdException w:name="List Table 7 Colorful Accent 6" w:uiPriority="52"/>
-    <w:lsdException w:name="Mention" w:semiHidden="1" w:unhideWhenUsed="1"/>
-    <w:lsdException w:name="Smart Hyperlink" w:semiHidden="1" w:unhideWhenUsed="1"/>
-    <w:lsdException w:name="Hashtag" w:semiHidden="1" w:unhideWhenUsed="1"/>
-    <w:lsdException w:name="Unresolved Mention" w:semiHidden="1" w:unhideWhenUsed="1"/>
-    <w:lsdException w:name="Smart Link" w:semiHidden="1" w:unhideWhenUsed="1"/>
   </w:latentStyles>
   <w:style w:type="paragraph" w:default="1" w:styleId="Normal">
     <w:name w:val="Normal"/>
@@ -16500,18 +16700,18 @@
 </file>
 
 <file path=customXml/item2.xml><?xml version="1.0" encoding="utf-8"?>
+<p:properties xmlns:p="http://schemas.microsoft.com/office/2006/metadata/properties" xmlns:xsi="http://www.w3.org/2001/XMLSchema-instance" xmlns:pc="http://schemas.microsoft.com/office/infopath/2007/PartnerControls">
+  <documentManagement/>
+</p:properties>
+</file>
+
+<file path=customXml/item3.xml><?xml version="1.0" encoding="utf-8"?>
 <?mso-contentType ?>
 <FormTemplates xmlns="http://schemas.microsoft.com/sharepoint/v3/contenttype/forms">
   <Display>DocumentLibraryForm</Display>
   <Edit>DocumentLibraryForm</Edit>
   <New>DocumentLibraryForm</New>
 </FormTemplates>
-</file>
-
-<file path=customXml/item3.xml><?xml version="1.0" encoding="utf-8"?>
-<p:properties xmlns:p="http://schemas.microsoft.com/office/2006/metadata/properties" xmlns:xsi="http://www.w3.org/2001/XMLSchema-instance" xmlns:pc="http://schemas.microsoft.com/office/infopath/2007/PartnerControls">
-  <documentManagement/>
-</p:properties>
 </file>
 
 <file path=customXml/item4.xml><?xml version="1.0" encoding="utf-8"?>
@@ -16538,6 +16738,15 @@
 </file>
 
 <file path=customXml/itemProps2.xml><?xml version="1.0" encoding="utf-8"?>
+<ds:datastoreItem xmlns:ds="http://schemas.openxmlformats.org/officeDocument/2006/customXml" ds:itemID="{CB4A2E6C-BD44-4CF7-A70C-E3EE471D2259}">
+  <ds:schemaRefs>
+    <ds:schemaRef ds:uri="http://schemas.microsoft.com/office/2006/metadata/properties"/>
+    <ds:schemaRef ds:uri="http://schemas.microsoft.com/office/infopath/2007/PartnerControls"/>
+  </ds:schemaRefs>
+</ds:datastoreItem>
+</file>
+
+<file path=customXml/itemProps3.xml><?xml version="1.0" encoding="utf-8"?>
 <ds:datastoreItem xmlns:ds="http://schemas.openxmlformats.org/officeDocument/2006/customXml" ds:itemID="{726B6CF7-7E64-472D-93D7-25032DF2EBD5}">
   <ds:schemaRefs>
     <ds:schemaRef ds:uri="http://schemas.microsoft.com/sharepoint/v3/contenttype/forms"/>
@@ -16545,25 +16754,8 @@
 </ds:datastoreItem>
 </file>
 
-<file path=customXml/itemProps3.xml><?xml version="1.0" encoding="utf-8"?>
-<ds:datastoreItem xmlns:ds="http://schemas.openxmlformats.org/officeDocument/2006/customXml" ds:itemID="{CB4A2E6C-BD44-4CF7-A70C-E3EE471D2259}">
-  <ds:schemaRefs>
-    <ds:schemaRef ds:uri="http://schemas.microsoft.com/office/2006/metadata/properties"/>
-    <ds:schemaRef ds:uri="8740965d-81fe-4874-aea8-e2a236e25223"/>
-    <ds:schemaRef ds:uri="http://purl.org/dc/terms/"/>
-    <ds:schemaRef ds:uri="3402a4ad-fe19-4794-919e-f291b2dc1b5b"/>
-    <ds:schemaRef ds:uri="http://www.w3.org/XML/1998/namespace"/>
-    <ds:schemaRef ds:uri="http://purl.org/dc/dcmitype/"/>
-    <ds:schemaRef ds:uri="http://schemas.microsoft.com/office/2006/documentManagement/types"/>
-    <ds:schemaRef ds:uri="http://schemas.microsoft.com/office/infopath/2007/PartnerControls"/>
-    <ds:schemaRef ds:uri="http://schemas.openxmlformats.org/package/2006/metadata/core-properties"/>
-    <ds:schemaRef ds:uri="http://purl.org/dc/elements/1.1/"/>
-  </ds:schemaRefs>
-</ds:datastoreItem>
-</file>
-
 <file path=customXml/itemProps4.xml><?xml version="1.0" encoding="utf-8"?>
-<ds:datastoreItem xmlns:ds="http://schemas.openxmlformats.org/officeDocument/2006/customXml" ds:itemID="{674657F8-4B24-4A1F-8E61-AC39A81ED79E}">
+<ds:datastoreItem xmlns:ds="http://schemas.openxmlformats.org/officeDocument/2006/customXml" ds:itemID="{681D89F8-B0A7-4CEA-9D0A-2D9D8DC39A6A}">
   <ds:schemaRefs>
     <ds:schemaRef ds:uri="http://schemas.openxmlformats.org/officeDocument/2006/bibliography"/>
   </ds:schemaRefs>

</xml_diff>